<commit_message>
Testing data extracting to new Form
</commit_message>
<xml_diff>
--- a/OutputFormEmpty.docx
+++ b/OutputFormEmpty.docx
@@ -1,6 +1,6 @@
 
 <file path=word/document.xml><?xml version="1.0" encoding="utf-8"?>
-<w:document xmlns:wpc="http://schemas.microsoft.com/office/word/2010/wordprocessingCanvas" xmlns:cx="http://schemas.microsoft.com/office/drawing/2014/chartex" xmlns:cx1="http://schemas.microsoft.com/office/drawing/2015/9/8/chartex" xmlns:cx2="http://schemas.microsoft.com/office/drawing/2015/10/21/chartex" xmlns:cx3="http://schemas.microsoft.com/office/drawing/2016/5/9/chartex" xmlns:cx4="http://schemas.microsoft.com/office/drawing/2016/5/10/chartex" xmlns:cx5="http://schemas.microsoft.com/office/drawing/2016/5/11/chartex" xmlns:cx6="http://schemas.microsoft.com/office/drawing/2016/5/12/chartex" xmlns:cx7="http://schemas.microsoft.com/office/drawing/2016/5/13/chartex" xmlns:cx8="http://schemas.microsoft.com/office/drawing/2016/5/14/chartex" xmlns:mc="http://schemas.openxmlformats.org/markup-compatibility/2006" xmlns:aink="http://schemas.microsoft.com/office/drawing/2016/ink" xmlns:am3d="http://schemas.microsoft.com/office/drawing/2017/model3d" xmlns:o="urn:schemas-microsoft-com:office:office" xmlns:oel="http://schemas.microsoft.com/office/2019/extlst" xmlns:r="http://schemas.openxmlformats.org/officeDocument/2006/relationships" xmlns:m="http://schemas.openxmlformats.org/officeDocument/2006/math" xmlns:v="urn:schemas-microsoft-com:vml" xmlns:wp14="http://schemas.microsoft.com/office/word/2010/wordprocessingDrawing" xmlns:wp="http://schemas.openxmlformats.org/drawingml/2006/wordprocessingDrawing" xmlns:w10="urn:schemas-microsoft-com:office:word" xmlns:w="http://schemas.openxmlformats.org/wordprocessingml/2006/main" xmlns:w14="http://schemas.microsoft.com/office/word/2010/wordml" xmlns:w15="http://schemas.microsoft.com/office/word/2012/wordml" xmlns:w16cex="http://schemas.microsoft.com/office/word/2018/wordml/cex" xmlns:w16cid="http://schemas.microsoft.com/office/word/2016/wordml/cid" xmlns:w16="http://schemas.microsoft.com/office/word/2018/wordml" xmlns:w16du="http://schemas.microsoft.com/office/word/2023/wordml/word16du" xmlns:w16sdtdh="http://schemas.microsoft.com/office/word/2020/wordml/sdtdatahash" xmlns:w16se="http://schemas.microsoft.com/office/word/2015/wordml/symex" xmlns:wpg="http://schemas.microsoft.com/office/word/2010/wordprocessingGroup" xmlns:wpi="http://schemas.microsoft.com/office/word/2010/wordprocessingInk" xmlns:wne="http://schemas.microsoft.com/office/word/2006/wordml" xmlns:wps="http://schemas.microsoft.com/office/word/2010/wordprocessingShape" mc:Ignorable="w14 w15 w16se w16cid w16 w16cex w16sdtdh w16du wp14">
+<w:document xmlns:wpc="http://schemas.microsoft.com/office/word/2010/wordprocessingCanvas" xmlns:cx="http://schemas.microsoft.com/office/drawing/2014/chartex" xmlns:cx1="http://schemas.microsoft.com/office/drawing/2015/9/8/chartex" xmlns:cx2="http://schemas.microsoft.com/office/drawing/2015/10/21/chartex" xmlns:cx3="http://schemas.microsoft.com/office/drawing/2016/5/9/chartex" xmlns:cx4="http://schemas.microsoft.com/office/drawing/2016/5/10/chartex" xmlns:cx5="http://schemas.microsoft.com/office/drawing/2016/5/11/chartex" xmlns:cx6="http://schemas.microsoft.com/office/drawing/2016/5/12/chartex" xmlns:cx7="http://schemas.microsoft.com/office/drawing/2016/5/13/chartex" xmlns:cx8="http://schemas.microsoft.com/office/drawing/2016/5/14/chartex" xmlns:mc="http://schemas.openxmlformats.org/markup-compatibility/2006" xmlns:aink="http://schemas.microsoft.com/office/drawing/2016/ink" xmlns:am3d="http://schemas.microsoft.com/office/drawing/2017/model3d" xmlns:o="urn:schemas-microsoft-com:office:office" xmlns:oel="http://schemas.microsoft.com/office/2019/extlst" xmlns:r="http://schemas.openxmlformats.org/officeDocument/2006/relationships" xmlns:m="http://schemas.openxmlformats.org/officeDocument/2006/math" xmlns:v="urn:schemas-microsoft-com:vml" xmlns:wp14="http://schemas.microsoft.com/office/word/2010/wordprocessingDrawing" xmlns:wp="http://schemas.openxmlformats.org/drawingml/2006/wordprocessingDrawing" xmlns:w10="urn:schemas-microsoft-com:office:word" xmlns:w="http://schemas.openxmlformats.org/wordprocessingml/2006/main" xmlns:w14="http://schemas.microsoft.com/office/word/2010/wordml" xmlns:w15="http://schemas.microsoft.com/office/word/2012/wordml" xmlns:w16cex="http://schemas.microsoft.com/office/word/2018/wordml/cex" xmlns:w16cid="http://schemas.microsoft.com/office/word/2016/wordml/cid" xmlns:w16="http://schemas.microsoft.com/office/word/2018/wordml" xmlns:w16sdtdh="http://schemas.microsoft.com/office/word/2020/wordml/sdtdatahash" xmlns:w16se="http://schemas.microsoft.com/office/word/2015/wordml/symex" xmlns:wpg="http://schemas.microsoft.com/office/word/2010/wordprocessingGroup" xmlns:wpi="http://schemas.microsoft.com/office/word/2010/wordprocessingInk" xmlns:wne="http://schemas.microsoft.com/office/word/2006/wordml" xmlns:wps="http://schemas.microsoft.com/office/word/2010/wordprocessingShape" mc:Ignorable="w14 w15 w16se w16cid w16 w16cex w16sdtdh wp14">
   <w:body>
     <w:p>
       <w:pPr>
@@ -59,7 +59,7 @@
           <w:lang w:eastAsia="en-NZ"/>
           <w14:ligatures w14:val="none"/>
         </w:rPr>
-        <w:t xml:space="preserve"> John Doe</w:t>
+        <w:t xml:space="preserve"> </w:t>
       </w:r>
       <w:r>
         <w:rPr>
@@ -117,7 +117,7 @@
           <w:lang w:eastAsia="en-NZ"/>
           <w14:ligatures w14:val="none"/>
         </w:rPr>
-        <w:t xml:space="preserve"> 15/10/2023</w:t>
+        <w:t xml:space="preserve"> </w:t>
       </w:r>
       <w:r>
         <w:rPr>
@@ -146,15 +146,6 @@
           <w:lang w:eastAsia="en-NZ"/>
           <w14:ligatures w14:val="none"/>
         </w:rPr>
-        <w:t xml:space="preserve"> John Doe</w:t>
-      </w:r>
-      <w:r>
-        <w:rPr>
-          <w:rFonts w:ascii="Times New Roman" w:eastAsia="Times New Roman" w:hAnsi="Times New Roman" w:cs="Times New Roman"/>
-          <w:kern w:val="0"/>
-          <w:lang w:eastAsia="en-NZ"/>
-          <w14:ligatures w14:val="none"/>
-        </w:rPr>
         <w:br/>
       </w:r>
       <w:r>
@@ -167,15 +158,6 @@
           <w14:ligatures w14:val="none"/>
         </w:rPr>
         <w:t>NHI:</w:t>
-      </w:r>
-      <w:r>
-        <w:rPr>
-          <w:rFonts w:ascii="Times New Roman" w:eastAsia="Times New Roman" w:hAnsi="Times New Roman" w:cs="Times New Roman"/>
-          <w:kern w:val="0"/>
-          <w:lang w:eastAsia="en-NZ"/>
-          <w14:ligatures w14:val="none"/>
-        </w:rPr>
-        <w:t xml:space="preserve"> XYZ1234</w:t>
       </w:r>
       <w:r>
         <w:rPr>
@@ -314,15 +296,6 @@
         </w:rPr>
         <w:t>Last name:</w:t>
       </w:r>
-      <w:r>
-        <w:rPr>
-          <w:rFonts w:ascii="Times New Roman" w:eastAsia="Times New Roman" w:hAnsi="Times New Roman" w:cs="Times New Roman"/>
-          <w:kern w:val="0"/>
-          <w:lang w:eastAsia="en-NZ"/>
-          <w14:ligatures w14:val="none"/>
-        </w:rPr>
-        <w:t xml:space="preserve"> Doe</w:t>
-      </w:r>
     </w:p>
     <w:p>
       <w:pPr>
@@ -349,15 +322,6 @@
         </w:rPr>
         <w:t>First name:</w:t>
       </w:r>
-      <w:r>
-        <w:rPr>
-          <w:rFonts w:ascii="Times New Roman" w:eastAsia="Times New Roman" w:hAnsi="Times New Roman" w:cs="Times New Roman"/>
-          <w:kern w:val="0"/>
-          <w:lang w:eastAsia="en-NZ"/>
-          <w14:ligatures w14:val="none"/>
-        </w:rPr>
-        <w:t xml:space="preserve"> John</w:t>
-      </w:r>
     </w:p>
     <w:p>
       <w:pPr>
@@ -384,15 +348,6 @@
         </w:rPr>
         <w:t>NHI number:</w:t>
       </w:r>
-      <w:r>
-        <w:rPr>
-          <w:rFonts w:ascii="Times New Roman" w:eastAsia="Times New Roman" w:hAnsi="Times New Roman" w:cs="Times New Roman"/>
-          <w:kern w:val="0"/>
-          <w:lang w:eastAsia="en-NZ"/>
-          <w14:ligatures w14:val="none"/>
-        </w:rPr>
-        <w:t xml:space="preserve"> XYZ1234</w:t>
-      </w:r>
     </w:p>
     <w:p>
       <w:pPr>
@@ -419,15 +374,6 @@
         </w:rPr>
         <w:t>Title:</w:t>
       </w:r>
-      <w:r>
-        <w:rPr>
-          <w:rFonts w:ascii="Times New Roman" w:eastAsia="Times New Roman" w:hAnsi="Times New Roman" w:cs="Times New Roman"/>
-          <w:kern w:val="0"/>
-          <w:lang w:eastAsia="en-NZ"/>
-          <w14:ligatures w14:val="none"/>
-        </w:rPr>
-        <w:t xml:space="preserve"> Mr</w:t>
-      </w:r>
     </w:p>
     <w:p>
       <w:pPr>
@@ -454,15 +400,6 @@
         </w:rPr>
         <w:t>Marital status:</w:t>
       </w:r>
-      <w:r>
-        <w:rPr>
-          <w:rFonts w:ascii="Times New Roman" w:eastAsia="Times New Roman" w:hAnsi="Times New Roman" w:cs="Times New Roman"/>
-          <w:kern w:val="0"/>
-          <w:lang w:eastAsia="en-NZ"/>
-          <w14:ligatures w14:val="none"/>
-        </w:rPr>
-        <w:t xml:space="preserve"> Single</w:t>
-      </w:r>
     </w:p>
     <w:p>
       <w:pPr>
@@ -489,15 +426,6 @@
         </w:rPr>
         <w:t>Gender:</w:t>
       </w:r>
-      <w:r>
-        <w:rPr>
-          <w:rFonts w:ascii="Times New Roman" w:eastAsia="Times New Roman" w:hAnsi="Times New Roman" w:cs="Times New Roman"/>
-          <w:kern w:val="0"/>
-          <w:lang w:eastAsia="en-NZ"/>
-          <w14:ligatures w14:val="none"/>
-        </w:rPr>
-        <w:t xml:space="preserve"> Male</w:t>
-      </w:r>
     </w:p>
     <w:p>
       <w:pPr>
@@ -524,26 +452,6 @@
         </w:rPr>
         <w:t>Address:</w:t>
       </w:r>
-      <w:r>
-        <w:rPr>
-          <w:rFonts w:ascii="Times New Roman" w:eastAsia="Times New Roman" w:hAnsi="Times New Roman" w:cs="Times New Roman"/>
-          <w:kern w:val="0"/>
-          <w:lang w:eastAsia="en-NZ"/>
-          <w14:ligatures w14:val="none"/>
-        </w:rPr>
-        <w:t xml:space="preserve"> 123 Example Street, </w:t>
-      </w:r>
-      <w:proofErr w:type="spellStart"/>
-      <w:r>
-        <w:rPr>
-          <w:rFonts w:ascii="Times New Roman" w:eastAsia="Times New Roman" w:hAnsi="Times New Roman" w:cs="Times New Roman"/>
-          <w:kern w:val="0"/>
-          <w:lang w:eastAsia="en-NZ"/>
-          <w14:ligatures w14:val="none"/>
-        </w:rPr>
-        <w:t>Exampleville</w:t>
-      </w:r>
-      <w:proofErr w:type="spellEnd"/>
     </w:p>
     <w:p>
       <w:pPr>
@@ -570,15 +478,6 @@
         </w:rPr>
         <w:t>Type of residence:</w:t>
       </w:r>
-      <w:r>
-        <w:rPr>
-          <w:rFonts w:ascii="Times New Roman" w:eastAsia="Times New Roman" w:hAnsi="Times New Roman" w:cs="Times New Roman"/>
-          <w:kern w:val="0"/>
-          <w:lang w:eastAsia="en-NZ"/>
-          <w14:ligatures w14:val="none"/>
-        </w:rPr>
-        <w:t xml:space="preserve"> Own home</w:t>
-      </w:r>
     </w:p>
     <w:p>
       <w:pPr>
@@ -605,15 +504,6 @@
         </w:rPr>
         <w:t>Relationship to others in the household:</w:t>
       </w:r>
-      <w:r>
-        <w:rPr>
-          <w:rFonts w:ascii="Times New Roman" w:eastAsia="Times New Roman" w:hAnsi="Times New Roman" w:cs="Times New Roman"/>
-          <w:kern w:val="0"/>
-          <w:lang w:eastAsia="en-NZ"/>
-          <w14:ligatures w14:val="none"/>
-        </w:rPr>
-        <w:t xml:space="preserve"> Son</w:t>
-      </w:r>
     </w:p>
     <w:p>
       <w:pPr>
@@ -640,15 +530,6 @@
         </w:rPr>
         <w:t>Date of birth:</w:t>
       </w:r>
-      <w:r>
-        <w:rPr>
-          <w:rFonts w:ascii="Times New Roman" w:eastAsia="Times New Roman" w:hAnsi="Times New Roman" w:cs="Times New Roman"/>
-          <w:kern w:val="0"/>
-          <w:lang w:eastAsia="en-NZ"/>
-          <w14:ligatures w14:val="none"/>
-        </w:rPr>
-        <w:t xml:space="preserve"> 14/08/2004 (19)</w:t>
-      </w:r>
     </w:p>
     <w:p>
       <w:pPr>
@@ -675,15 +556,6 @@
         </w:rPr>
         <w:t>Ethnicity:</w:t>
       </w:r>
-      <w:r>
-        <w:rPr>
-          <w:rFonts w:ascii="Times New Roman" w:eastAsia="Times New Roman" w:hAnsi="Times New Roman" w:cs="Times New Roman"/>
-          <w:kern w:val="0"/>
-          <w:lang w:eastAsia="en-NZ"/>
-          <w14:ligatures w14:val="none"/>
-        </w:rPr>
-        <w:t xml:space="preserve"> NZ European</w:t>
-      </w:r>
     </w:p>
     <w:p>
       <w:pPr>
@@ -710,15 +582,6 @@
         </w:rPr>
         <w:t>Preferred language:</w:t>
       </w:r>
-      <w:r>
-        <w:rPr>
-          <w:rFonts w:ascii="Times New Roman" w:eastAsia="Times New Roman" w:hAnsi="Times New Roman" w:cs="Times New Roman"/>
-          <w:kern w:val="0"/>
-          <w:lang w:eastAsia="en-NZ"/>
-          <w14:ligatures w14:val="none"/>
-        </w:rPr>
-        <w:t xml:space="preserve"> English</w:t>
-      </w:r>
     </w:p>
     <w:p>
       <w:pPr>
@@ -745,15 +608,6 @@
         </w:rPr>
         <w:t>Interpreter required:</w:t>
       </w:r>
-      <w:r>
-        <w:rPr>
-          <w:rFonts w:ascii="Times New Roman" w:eastAsia="Times New Roman" w:hAnsi="Times New Roman" w:cs="Times New Roman"/>
-          <w:kern w:val="0"/>
-          <w:lang w:eastAsia="en-NZ"/>
-          <w14:ligatures w14:val="none"/>
-        </w:rPr>
-        <w:t xml:space="preserve"> No</w:t>
-      </w:r>
     </w:p>
     <w:p>
       <w:pPr>
@@ -780,15 +634,6 @@
         </w:rPr>
         <w:t>Community services card:</w:t>
       </w:r>
-      <w:r>
-        <w:rPr>
-          <w:rFonts w:ascii="Times New Roman" w:eastAsia="Times New Roman" w:hAnsi="Times New Roman" w:cs="Times New Roman"/>
-          <w:kern w:val="0"/>
-          <w:lang w:eastAsia="en-NZ"/>
-          <w14:ligatures w14:val="none"/>
-        </w:rPr>
-        <w:t xml:space="preserve"> Yes</w:t>
-      </w:r>
     </w:p>
     <w:p>
       <w:pPr>
@@ -945,15 +790,6 @@
         </w:rPr>
         <w:t>Preferred contact method:</w:t>
       </w:r>
-      <w:r>
-        <w:rPr>
-          <w:rFonts w:ascii="Times New Roman" w:eastAsia="Times New Roman" w:hAnsi="Times New Roman" w:cs="Times New Roman"/>
-          <w:kern w:val="0"/>
-          <w:lang w:eastAsia="en-NZ"/>
-          <w14:ligatures w14:val="none"/>
-        </w:rPr>
-        <w:t xml:space="preserve"> Mobile phone</w:t>
-      </w:r>
     </w:p>
     <w:p>
       <w:pPr>
@@ -980,35 +816,6 @@
         </w:rPr>
         <w:t>Name of GP:</w:t>
       </w:r>
-      <w:r>
-        <w:rPr>
-          <w:rFonts w:ascii="Times New Roman" w:eastAsia="Times New Roman" w:hAnsi="Times New Roman" w:cs="Times New Roman"/>
-          <w:kern w:val="0"/>
-          <w:lang w:eastAsia="en-NZ"/>
-          <w14:ligatures w14:val="none"/>
-        </w:rPr>
-        <w:t xml:space="preserve"> </w:t>
-      </w:r>
-      <w:proofErr w:type="spellStart"/>
-      <w:r>
-        <w:rPr>
-          <w:rFonts w:ascii="Times New Roman" w:eastAsia="Times New Roman" w:hAnsi="Times New Roman" w:cs="Times New Roman"/>
-          <w:kern w:val="0"/>
-          <w:lang w:eastAsia="en-NZ"/>
-          <w14:ligatures w14:val="none"/>
-        </w:rPr>
-        <w:t>Dr.</w:t>
-      </w:r>
-      <w:proofErr w:type="spellEnd"/>
-      <w:r>
-        <w:rPr>
-          <w:rFonts w:ascii="Times New Roman" w:eastAsia="Times New Roman" w:hAnsi="Times New Roman" w:cs="Times New Roman"/>
-          <w:kern w:val="0"/>
-          <w:lang w:eastAsia="en-NZ"/>
-          <w14:ligatures w14:val="none"/>
-        </w:rPr>
-        <w:t xml:space="preserve"> Jane Carter</w:t>
-      </w:r>
     </w:p>
     <w:p>
       <w:pPr>
@@ -1034,15 +841,6 @@
           <w14:ligatures w14:val="none"/>
         </w:rPr>
         <w:t>GP’s phone number:</w:t>
-      </w:r>
-      <w:r>
-        <w:rPr>
-          <w:rFonts w:ascii="Times New Roman" w:eastAsia="Times New Roman" w:hAnsi="Times New Roman" w:cs="Times New Roman"/>
-          <w:kern w:val="0"/>
-          <w:lang w:eastAsia="en-NZ"/>
-          <w14:ligatures w14:val="none"/>
-        </w:rPr>
-        <w:t xml:space="preserve"> 09 123 4567</w:t>
       </w:r>
     </w:p>
     <w:p>
@@ -9448,7 +9246,7 @@
 </file>
 
 <file path=word/numbering.xml><?xml version="1.0" encoding="utf-8"?>
-<w:numbering xmlns:wpc="http://schemas.microsoft.com/office/word/2010/wordprocessingCanvas" xmlns:cx="http://schemas.microsoft.com/office/drawing/2014/chartex" xmlns:cx1="http://schemas.microsoft.com/office/drawing/2015/9/8/chartex" xmlns:cx2="http://schemas.microsoft.com/office/drawing/2015/10/21/chartex" xmlns:cx3="http://schemas.microsoft.com/office/drawing/2016/5/9/chartex" xmlns:cx4="http://schemas.microsoft.com/office/drawing/2016/5/10/chartex" xmlns:cx5="http://schemas.microsoft.com/office/drawing/2016/5/11/chartex" xmlns:cx6="http://schemas.microsoft.com/office/drawing/2016/5/12/chartex" xmlns:cx7="http://schemas.microsoft.com/office/drawing/2016/5/13/chartex" xmlns:cx8="http://schemas.microsoft.com/office/drawing/2016/5/14/chartex" xmlns:mc="http://schemas.openxmlformats.org/markup-compatibility/2006" xmlns:aink="http://schemas.microsoft.com/office/drawing/2016/ink" xmlns:am3d="http://schemas.microsoft.com/office/drawing/2017/model3d" xmlns:o="urn:schemas-microsoft-com:office:office" xmlns:oel="http://schemas.microsoft.com/office/2019/extlst" xmlns:r="http://schemas.openxmlformats.org/officeDocument/2006/relationships" xmlns:m="http://schemas.openxmlformats.org/officeDocument/2006/math" xmlns:v="urn:schemas-microsoft-com:vml" xmlns:wp14="http://schemas.microsoft.com/office/word/2010/wordprocessingDrawing" xmlns:wp="http://schemas.openxmlformats.org/drawingml/2006/wordprocessingDrawing" xmlns:w10="urn:schemas-microsoft-com:office:word" xmlns:w="http://schemas.openxmlformats.org/wordprocessingml/2006/main" xmlns:w14="http://schemas.microsoft.com/office/word/2010/wordml" xmlns:w15="http://schemas.microsoft.com/office/word/2012/wordml" xmlns:w16cex="http://schemas.microsoft.com/office/word/2018/wordml/cex" xmlns:w16cid="http://schemas.microsoft.com/office/word/2016/wordml/cid" xmlns:w16="http://schemas.microsoft.com/office/word/2018/wordml" xmlns:w16du="http://schemas.microsoft.com/office/word/2023/wordml/word16du" xmlns:w16sdtdh="http://schemas.microsoft.com/office/word/2020/wordml/sdtdatahash" xmlns:w16se="http://schemas.microsoft.com/office/word/2015/wordml/symex" xmlns:wpg="http://schemas.microsoft.com/office/word/2010/wordprocessingGroup" xmlns:wpi="http://schemas.microsoft.com/office/word/2010/wordprocessingInk" xmlns:wne="http://schemas.microsoft.com/office/word/2006/wordml" xmlns:wps="http://schemas.microsoft.com/office/word/2010/wordprocessingShape" mc:Ignorable="w14 w15 w16se w16cid w16 w16cex w16sdtdh w16du wp14">
+<w:numbering xmlns:wpc="http://schemas.microsoft.com/office/word/2010/wordprocessingCanvas" xmlns:cx="http://schemas.microsoft.com/office/drawing/2014/chartex" xmlns:cx1="http://schemas.microsoft.com/office/drawing/2015/9/8/chartex" xmlns:cx2="http://schemas.microsoft.com/office/drawing/2015/10/21/chartex" xmlns:cx3="http://schemas.microsoft.com/office/drawing/2016/5/9/chartex" xmlns:cx4="http://schemas.microsoft.com/office/drawing/2016/5/10/chartex" xmlns:cx5="http://schemas.microsoft.com/office/drawing/2016/5/11/chartex" xmlns:cx6="http://schemas.microsoft.com/office/drawing/2016/5/12/chartex" xmlns:cx7="http://schemas.microsoft.com/office/drawing/2016/5/13/chartex" xmlns:cx8="http://schemas.microsoft.com/office/drawing/2016/5/14/chartex" xmlns:mc="http://schemas.openxmlformats.org/markup-compatibility/2006" xmlns:aink="http://schemas.microsoft.com/office/drawing/2016/ink" xmlns:am3d="http://schemas.microsoft.com/office/drawing/2017/model3d" xmlns:o="urn:schemas-microsoft-com:office:office" xmlns:oel="http://schemas.microsoft.com/office/2019/extlst" xmlns:r="http://schemas.openxmlformats.org/officeDocument/2006/relationships" xmlns:m="http://schemas.openxmlformats.org/officeDocument/2006/math" xmlns:v="urn:schemas-microsoft-com:vml" xmlns:wp14="http://schemas.microsoft.com/office/word/2010/wordprocessingDrawing" xmlns:wp="http://schemas.openxmlformats.org/drawingml/2006/wordprocessingDrawing" xmlns:w10="urn:schemas-microsoft-com:office:word" xmlns:w="http://schemas.openxmlformats.org/wordprocessingml/2006/main" xmlns:w14="http://schemas.microsoft.com/office/word/2010/wordml" xmlns:w15="http://schemas.microsoft.com/office/word/2012/wordml" xmlns:w16cex="http://schemas.microsoft.com/office/word/2018/wordml/cex" xmlns:w16cid="http://schemas.microsoft.com/office/word/2016/wordml/cid" xmlns:w16="http://schemas.microsoft.com/office/word/2018/wordml" xmlns:w16sdtdh="http://schemas.microsoft.com/office/word/2020/wordml/sdtdatahash" xmlns:w16se="http://schemas.microsoft.com/office/word/2015/wordml/symex" xmlns:wpg="http://schemas.microsoft.com/office/word/2010/wordprocessingGroup" xmlns:wpi="http://schemas.microsoft.com/office/word/2010/wordprocessingInk" xmlns:wne="http://schemas.microsoft.com/office/word/2006/wordml" xmlns:wps="http://schemas.microsoft.com/office/word/2010/wordprocessingShape" mc:Ignorable="w14 w15 w16se w16cid w16 w16cex w16sdtdh wp14">
   <w:abstractNum w:abstractNumId="0" w15:restartNumberingAfterBreak="0">
     <w:nsid w:val="01850BEC"/>
     <w:multiLevelType w:val="multilevel"/>
@@ -13405,7 +13203,7 @@
 </file>
 
 <file path=word/styles.xml><?xml version="1.0" encoding="utf-8"?>
-<w:styles xmlns:mc="http://schemas.openxmlformats.org/markup-compatibility/2006" xmlns:r="http://schemas.openxmlformats.org/officeDocument/2006/relationships" xmlns:w="http://schemas.openxmlformats.org/wordprocessingml/2006/main" xmlns:w14="http://schemas.microsoft.com/office/word/2010/wordml" xmlns:w15="http://schemas.microsoft.com/office/word/2012/wordml" xmlns:w16cex="http://schemas.microsoft.com/office/word/2018/wordml/cex" xmlns:w16cid="http://schemas.microsoft.com/office/word/2016/wordml/cid" xmlns:w16="http://schemas.microsoft.com/office/word/2018/wordml" xmlns:w16du="http://schemas.microsoft.com/office/word/2023/wordml/word16du" xmlns:w16sdtdh="http://schemas.microsoft.com/office/word/2020/wordml/sdtdatahash" xmlns:w16se="http://schemas.microsoft.com/office/word/2015/wordml/symex" mc:Ignorable="w14 w15 w16se w16cid w16 w16cex w16sdtdh w16du">
+<w:styles xmlns:mc="http://schemas.openxmlformats.org/markup-compatibility/2006" xmlns:r="http://schemas.openxmlformats.org/officeDocument/2006/relationships" xmlns:w="http://schemas.openxmlformats.org/wordprocessingml/2006/main" xmlns:w14="http://schemas.microsoft.com/office/word/2010/wordml" xmlns:w15="http://schemas.microsoft.com/office/word/2012/wordml" xmlns:w16cex="http://schemas.microsoft.com/office/word/2018/wordml/cex" xmlns:w16cid="http://schemas.microsoft.com/office/word/2016/wordml/cid" xmlns:w16="http://schemas.microsoft.com/office/word/2018/wordml" xmlns:w16sdtdh="http://schemas.microsoft.com/office/word/2020/wordml/sdtdatahash" xmlns:w16se="http://schemas.microsoft.com/office/word/2015/wordml/symex" mc:Ignorable="w14 w15 w16se w16cid w16 w16cex w16sdtdh">
   <w:docDefaults>
     <w:rPrDefault>
       <w:rPr>

</xml_diff>

<commit_message>
refactoring(feat): Testing different extraction methods
</commit_message>
<xml_diff>
--- a/OutputFormEmpty.docx
+++ b/OutputFormEmpty.docx
@@ -1,6 +1,6 @@
 
 <file path=word/document.xml><?xml version="1.0" encoding="utf-8"?>
-<w:document xmlns:wpc="http://schemas.microsoft.com/office/word/2010/wordprocessingCanvas" xmlns:cx="http://schemas.microsoft.com/office/drawing/2014/chartex" xmlns:cx1="http://schemas.microsoft.com/office/drawing/2015/9/8/chartex" xmlns:cx2="http://schemas.microsoft.com/office/drawing/2015/10/21/chartex" xmlns:cx3="http://schemas.microsoft.com/office/drawing/2016/5/9/chartex" xmlns:cx4="http://schemas.microsoft.com/office/drawing/2016/5/10/chartex" xmlns:cx5="http://schemas.microsoft.com/office/drawing/2016/5/11/chartex" xmlns:cx6="http://schemas.microsoft.com/office/drawing/2016/5/12/chartex" xmlns:cx7="http://schemas.microsoft.com/office/drawing/2016/5/13/chartex" xmlns:cx8="http://schemas.microsoft.com/office/drawing/2016/5/14/chartex" xmlns:mc="http://schemas.openxmlformats.org/markup-compatibility/2006" xmlns:aink="http://schemas.microsoft.com/office/drawing/2016/ink" xmlns:am3d="http://schemas.microsoft.com/office/drawing/2017/model3d" xmlns:o="urn:schemas-microsoft-com:office:office" xmlns:oel="http://schemas.microsoft.com/office/2019/extlst" xmlns:r="http://schemas.openxmlformats.org/officeDocument/2006/relationships" xmlns:m="http://schemas.openxmlformats.org/officeDocument/2006/math" xmlns:v="urn:schemas-microsoft-com:vml" xmlns:wp14="http://schemas.microsoft.com/office/word/2010/wordprocessingDrawing" xmlns:wp="http://schemas.openxmlformats.org/drawingml/2006/wordprocessingDrawing" xmlns:w10="urn:schemas-microsoft-com:office:word" xmlns:w="http://schemas.openxmlformats.org/wordprocessingml/2006/main" xmlns:w14="http://schemas.microsoft.com/office/word/2010/wordml" xmlns:w15="http://schemas.microsoft.com/office/word/2012/wordml" xmlns:w16cex="http://schemas.microsoft.com/office/word/2018/wordml/cex" xmlns:w16cid="http://schemas.microsoft.com/office/word/2016/wordml/cid" xmlns:w16="http://schemas.microsoft.com/office/word/2018/wordml" xmlns:w16sdtdh="http://schemas.microsoft.com/office/word/2020/wordml/sdtdatahash" xmlns:w16se="http://schemas.microsoft.com/office/word/2015/wordml/symex" xmlns:wpg="http://schemas.microsoft.com/office/word/2010/wordprocessingGroup" xmlns:wpi="http://schemas.microsoft.com/office/word/2010/wordprocessingInk" xmlns:wne="http://schemas.microsoft.com/office/word/2006/wordml" xmlns:wps="http://schemas.microsoft.com/office/word/2010/wordprocessingShape" mc:Ignorable="w14 w15 w16se w16cid w16 w16cex w16sdtdh wp14">
+<w:document xmlns:wpc="http://schemas.microsoft.com/office/word/2010/wordprocessingCanvas" xmlns:cx="http://schemas.microsoft.com/office/drawing/2014/chartex" xmlns:cx1="http://schemas.microsoft.com/office/drawing/2015/9/8/chartex" xmlns:cx2="http://schemas.microsoft.com/office/drawing/2015/10/21/chartex" xmlns:cx3="http://schemas.microsoft.com/office/drawing/2016/5/9/chartex" xmlns:cx4="http://schemas.microsoft.com/office/drawing/2016/5/10/chartex" xmlns:cx5="http://schemas.microsoft.com/office/drawing/2016/5/11/chartex" xmlns:cx6="http://schemas.microsoft.com/office/drawing/2016/5/12/chartex" xmlns:cx7="http://schemas.microsoft.com/office/drawing/2016/5/13/chartex" xmlns:cx8="http://schemas.microsoft.com/office/drawing/2016/5/14/chartex" xmlns:mc="http://schemas.openxmlformats.org/markup-compatibility/2006" xmlns:aink="http://schemas.microsoft.com/office/drawing/2016/ink" xmlns:am3d="http://schemas.microsoft.com/office/drawing/2017/model3d" xmlns:o="urn:schemas-microsoft-com:office:office" xmlns:oel="http://schemas.microsoft.com/office/2019/extlst" xmlns:r="http://schemas.openxmlformats.org/officeDocument/2006/relationships" xmlns:m="http://schemas.openxmlformats.org/officeDocument/2006/math" xmlns:v="urn:schemas-microsoft-com:vml" xmlns:wp14="http://schemas.microsoft.com/office/word/2010/wordprocessingDrawing" xmlns:wp="http://schemas.openxmlformats.org/drawingml/2006/wordprocessingDrawing" xmlns:w10="urn:schemas-microsoft-com:office:word" xmlns:w="http://schemas.openxmlformats.org/wordprocessingml/2006/main" xmlns:w14="http://schemas.microsoft.com/office/word/2010/wordml" xmlns:w15="http://schemas.microsoft.com/office/word/2012/wordml" xmlns:w16cex="http://schemas.microsoft.com/office/word/2018/wordml/cex" xmlns:w16cid="http://schemas.microsoft.com/office/word/2016/wordml/cid" xmlns:w16="http://schemas.microsoft.com/office/word/2018/wordml" xmlns:w16du="http://schemas.microsoft.com/office/word/2023/wordml/word16du" xmlns:w16sdtdh="http://schemas.microsoft.com/office/word/2020/wordml/sdtdatahash" xmlns:w16se="http://schemas.microsoft.com/office/word/2015/wordml/symex" xmlns:wpg="http://schemas.microsoft.com/office/word/2010/wordprocessingGroup" xmlns:wpi="http://schemas.microsoft.com/office/word/2010/wordprocessingInk" xmlns:wne="http://schemas.microsoft.com/office/word/2006/wordml" xmlns:wps="http://schemas.microsoft.com/office/word/2010/wordprocessingShape" mc:Ignorable="w14 w15 w16se w16cid w16 w16cex w16sdtdh w16du wp14">
   <w:body>
     <w:p>
       <w:pPr>
@@ -875,7 +875,7 @@
           <w:lang w:eastAsia="en-NZ"/>
           <w14:ligatures w14:val="none"/>
         </w:rPr>
-        <w:t xml:space="preserve"> ASD</w:t>
+        <w:t xml:space="preserve"> </w:t>
       </w:r>
     </w:p>
     <w:p>
@@ -910,7 +910,7 @@
           <w:lang w:eastAsia="en-NZ"/>
           <w14:ligatures w14:val="none"/>
         </w:rPr>
-        <w:t xml:space="preserve"> No</w:t>
+        <w:t xml:space="preserve"> </w:t>
       </w:r>
     </w:p>
     <w:p>
@@ -1135,7 +1135,7 @@
           <w:lang w:eastAsia="en-NZ"/>
           <w14:ligatures w14:val="none"/>
         </w:rPr>
-        <w:t xml:space="preserve"> Self-reported</w:t>
+        <w:t xml:space="preserve"> </w:t>
       </w:r>
     </w:p>
     <w:p>
@@ -1170,7 +1170,7 @@
           <w:lang w:eastAsia="en-NZ"/>
           <w14:ligatures w14:val="none"/>
         </w:rPr>
-        <w:t xml:space="preserve"> No</w:t>
+        <w:t xml:space="preserve"> </w:t>
       </w:r>
     </w:p>
     <w:p>
@@ -1327,15 +1327,6 @@
         </w:rPr>
         <w:t>Last name:</w:t>
       </w:r>
-      <w:r>
-        <w:rPr>
-          <w:rFonts w:ascii="Times New Roman" w:eastAsia="Times New Roman" w:hAnsi="Times New Roman" w:cs="Times New Roman"/>
-          <w:kern w:val="0"/>
-          <w:lang w:eastAsia="en-NZ"/>
-          <w14:ligatures w14:val="none"/>
-        </w:rPr>
-        <w:t xml:space="preserve"> Smith</w:t>
-      </w:r>
     </w:p>
     <w:p>
       <w:pPr>
@@ -1369,7 +1360,7 @@
           <w:lang w:eastAsia="en-NZ"/>
           <w14:ligatures w14:val="none"/>
         </w:rPr>
-        <w:t xml:space="preserve"> Jane</w:t>
+        <w:t xml:space="preserve"> </w:t>
       </w:r>
     </w:p>
     <w:p>
@@ -1404,19 +1395,8 @@
           <w:lang w:eastAsia="en-NZ"/>
           <w14:ligatures w14:val="none"/>
         </w:rPr>
-        <w:t xml:space="preserve"> 456 Sample Avenue, </w:t>
-      </w:r>
-      <w:proofErr w:type="spellStart"/>
-      <w:r>
-        <w:rPr>
-          <w:rFonts w:ascii="Times New Roman" w:eastAsia="Times New Roman" w:hAnsi="Times New Roman" w:cs="Times New Roman"/>
-          <w:kern w:val="0"/>
-          <w:lang w:eastAsia="en-NZ"/>
-          <w14:ligatures w14:val="none"/>
-        </w:rPr>
-        <w:t>Exampleville</w:t>
-      </w:r>
-      <w:proofErr w:type="spellEnd"/>
+        <w:t xml:space="preserve"> </w:t>
+      </w:r>
     </w:p>
     <w:p>
       <w:pPr>
@@ -1476,7 +1456,7 @@
           <w:lang w:eastAsia="en-NZ"/>
           <w14:ligatures w14:val="none"/>
         </w:rPr>
-        <w:t xml:space="preserve"> 021 987 654</w:t>
+        <w:t xml:space="preserve"> </w:t>
       </w:r>
     </w:p>
     <w:p>
@@ -1511,7 +1491,7 @@
           <w:lang w:eastAsia="en-NZ"/>
           <w14:ligatures w14:val="none"/>
         </w:rPr>
-        <w:t xml:space="preserve"> jane.smith@example.com</w:t>
+        <w:t xml:space="preserve"> </w:t>
       </w:r>
     </w:p>
     <w:p>
@@ -1572,7 +1552,7 @@
           <w:lang w:eastAsia="en-NZ"/>
           <w14:ligatures w14:val="none"/>
         </w:rPr>
-        <w:t xml:space="preserve"> Mother</w:t>
+        <w:t xml:space="preserve"> </w:t>
       </w:r>
     </w:p>
     <w:p>
@@ -1607,7 +1587,7 @@
           <w:lang w:eastAsia="en-NZ"/>
           <w14:ligatures w14:val="none"/>
         </w:rPr>
-        <w:t xml:space="preserve"> 15/11/1963</w:t>
+        <w:t xml:space="preserve"> </w:t>
       </w:r>
     </w:p>
     <w:p>
@@ -1671,7 +1651,7 @@
           <w:lang w:eastAsia="en-NZ"/>
           <w14:ligatures w14:val="none"/>
         </w:rPr>
-        <w:t xml:space="preserve"> Taylor</w:t>
+        <w:t xml:space="preserve"> </w:t>
       </w:r>
     </w:p>
     <w:p>
@@ -1706,7 +1686,7 @@
           <w:lang w:eastAsia="en-NZ"/>
           <w14:ligatures w14:val="none"/>
         </w:rPr>
-        <w:t xml:space="preserve"> Elizabeth</w:t>
+        <w:t xml:space="preserve"> </w:t>
       </w:r>
     </w:p>
     <w:p>
@@ -1793,7 +1773,7 @@
           <w:lang w:eastAsia="en-NZ"/>
           <w14:ligatures w14:val="none"/>
         </w:rPr>
-        <w:t xml:space="preserve"> 021 876 543</w:t>
+        <w:t xml:space="preserve"> </w:t>
       </w:r>
     </w:p>
     <w:p>
@@ -1880,7 +1860,7 @@
           <w:lang w:eastAsia="en-NZ"/>
           <w14:ligatures w14:val="none"/>
         </w:rPr>
-        <w:t xml:space="preserve"> Aunt</w:t>
+        <w:t xml:space="preserve"> </w:t>
       </w:r>
     </w:p>
     <w:p>
@@ -2785,7 +2765,7 @@
           <w:lang w:eastAsia="en-NZ"/>
           <w14:ligatures w14:val="none"/>
         </w:rPr>
-        <w:t xml:space="preserve"> Re-Assessment</w:t>
+        <w:t xml:space="preserve"> </w:t>
       </w:r>
     </w:p>
     <w:p>
@@ -2820,7 +2800,7 @@
           <w:lang w:eastAsia="en-NZ"/>
           <w14:ligatures w14:val="none"/>
         </w:rPr>
-        <w:t xml:space="preserve"> 05/08/2023</w:t>
+        <w:t xml:space="preserve"> </w:t>
       </w:r>
     </w:p>
     <w:p>
@@ -2855,7 +2835,7 @@
           <w:lang w:eastAsia="en-NZ"/>
           <w14:ligatures w14:val="none"/>
         </w:rPr>
-        <w:t xml:space="preserve"> 15/10/2023</w:t>
+        <w:t xml:space="preserve"> </w:t>
       </w:r>
     </w:p>
     <w:p>
@@ -2890,7 +2870,7 @@
           <w:lang w:eastAsia="en-NZ"/>
           <w14:ligatures w14:val="none"/>
         </w:rPr>
-        <w:t xml:space="preserve"> 9:30 AM</w:t>
+        <w:t xml:space="preserve"> </w:t>
       </w:r>
     </w:p>
     <w:p>
@@ -2925,7 +2905,7 @@
           <w:lang w:eastAsia="en-NZ"/>
           <w14:ligatures w14:val="none"/>
         </w:rPr>
-        <w:t xml:space="preserve"> Other</w:t>
+        <w:t xml:space="preserve"> </w:t>
       </w:r>
     </w:p>
     <w:p>
@@ -2960,7 +2940,7 @@
           <w:lang w:eastAsia="en-NZ"/>
           <w14:ligatures w14:val="none"/>
         </w:rPr>
-        <w:t xml:space="preserve"> Online Meeting (Teams)</w:t>
+        <w:t xml:space="preserve"> </w:t>
       </w:r>
     </w:p>
     <w:p>
@@ -2995,7 +2975,7 @@
           <w:lang w:eastAsia="en-NZ"/>
           <w14:ligatures w14:val="none"/>
         </w:rPr>
-        <w:t xml:space="preserve"> Requires Service Coordination</w:t>
+        <w:t xml:space="preserve"> </w:t>
       </w:r>
     </w:p>
     <w:p>
@@ -3051,36 +3031,6 @@
     </w:p>
     <w:p>
       <w:pPr>
-        <w:spacing w:before="100" w:beforeAutospacing="1" w:after="100" w:afterAutospacing="1" w:line="240" w:lineRule="auto"/>
-        <w:rPr>
-          <w:rFonts w:ascii="Times New Roman" w:eastAsia="Times New Roman" w:hAnsi="Times New Roman" w:cs="Times New Roman"/>
-          <w:kern w:val="0"/>
-          <w:lang w:eastAsia="en-NZ"/>
-          <w14:ligatures w14:val="none"/>
-        </w:rPr>
-      </w:pPr>
-      <w:r>
-        <w:rPr>
-          <w:rFonts w:ascii="Times New Roman" w:eastAsia="Times New Roman" w:hAnsi="Times New Roman" w:cs="Times New Roman"/>
-          <w:kern w:val="0"/>
-          <w:lang w:eastAsia="en-NZ"/>
-          <w14:ligatures w14:val="none"/>
-        </w:rPr>
-        <w:t>John is a 19-year-old person living with his mother (Jane) and father (Robert). His sister lives outside the home.</w:t>
-      </w:r>
-      <w:r>
-        <w:rPr>
-          <w:rFonts w:ascii="Times New Roman" w:eastAsia="Times New Roman" w:hAnsi="Times New Roman" w:cs="Times New Roman"/>
-          <w:kern w:val="0"/>
-          <w:lang w:eastAsia="en-NZ"/>
-          <w14:ligatures w14:val="none"/>
-        </w:rPr>
-        <w:br/>
-        <w:t>Jane expressed that John is currently attending Northside School and is in the transition class until he turns 21. The family would like to move John into residential care, preferably in Wellington (Shelter Home) or Hawkes Bay (Shelter Home). They have explored options locally, but none have met their requirements.</w:t>
-      </w:r>
-    </w:p>
-    <w:p>
-      <w:pPr>
         <w:spacing w:after="0" w:line="240" w:lineRule="auto"/>
         <w:rPr>
           <w:rFonts w:ascii="Times New Roman" w:eastAsia="Times New Roman" w:hAnsi="Times New Roman" w:cs="Times New Roman"/>
@@ -3173,7 +3123,6 @@
           <w:lang w:eastAsia="en-NZ"/>
           <w14:ligatures w14:val="none"/>
         </w:rPr>
-        <w:lastRenderedPageBreak/>
         <w:t>GP - Doctor</w:t>
       </w:r>
     </w:p>
@@ -3245,30 +3194,6 @@
           <w14:ligatures w14:val="none"/>
         </w:rPr>
         <w:t>Informal (non-paid networks):</w:t>
-      </w:r>
-    </w:p>
-    <w:p>
-      <w:pPr>
-        <w:numPr>
-          <w:ilvl w:val="0"/>
-          <w:numId w:val="11"/>
-        </w:numPr>
-        <w:spacing w:before="100" w:beforeAutospacing="1" w:after="100" w:afterAutospacing="1" w:line="240" w:lineRule="auto"/>
-        <w:rPr>
-          <w:rFonts w:ascii="Times New Roman" w:eastAsia="Times New Roman" w:hAnsi="Times New Roman" w:cs="Times New Roman"/>
-          <w:kern w:val="0"/>
-          <w:lang w:eastAsia="en-NZ"/>
-          <w14:ligatures w14:val="none"/>
-        </w:rPr>
-      </w:pPr>
-      <w:r>
-        <w:rPr>
-          <w:rFonts w:ascii="Times New Roman" w:eastAsia="Times New Roman" w:hAnsi="Times New Roman" w:cs="Times New Roman"/>
-          <w:kern w:val="0"/>
-          <w:lang w:eastAsia="en-NZ"/>
-          <w14:ligatures w14:val="none"/>
-        </w:rPr>
-        <w:t>Mum and Dad</w:t>
       </w:r>
     </w:p>
     <w:p>
@@ -3319,6 +3244,7 @@
           <w:lang w:eastAsia="en-NZ"/>
           <w14:ligatures w14:val="none"/>
         </w:rPr>
+        <w:lastRenderedPageBreak/>
         <w:t>Communication</w:t>
       </w:r>
     </w:p>
@@ -4249,7 +4175,6 @@
           <w:lang w:eastAsia="en-NZ"/>
           <w14:ligatures w14:val="none"/>
         </w:rPr>
-        <w:lastRenderedPageBreak/>
         <w:t>Two to one assistance for all transfers:</w:t>
       </w:r>
       <w:r>
@@ -4472,6 +4397,7 @@
           <w:lang w:eastAsia="en-NZ"/>
           <w14:ligatures w14:val="none"/>
         </w:rPr>
+        <w:lastRenderedPageBreak/>
         <w:pict w14:anchorId="487EFAD4">
           <v:rect id="_x0000_i1033" style="width:0;height:1.5pt" o:hralign="center" o:hrstd="t" o:hr="t" fillcolor="#a0a0a0" stroked="f"/>
         </w:pict>
@@ -5542,17 +5468,7 @@
           <w14:ligatures w14:val="none"/>
         </w:rPr>
         <w:br/>
-        <w:t xml:space="preserve">John requires assistance with most personal care tasks, including showering, dressing, and </w:t>
-      </w:r>
-      <w:r>
-        <w:rPr>
-          <w:rFonts w:ascii="Times New Roman" w:eastAsia="Times New Roman" w:hAnsi="Times New Roman" w:cs="Times New Roman"/>
-          <w:kern w:val="0"/>
-          <w:lang w:eastAsia="en-NZ"/>
-          <w14:ligatures w14:val="none"/>
-        </w:rPr>
-        <w:lastRenderedPageBreak/>
-        <w:t>toileting. He is prone to spending excessive time in the shower and requires supervision. His sleep is irregular, and he often wakes up during the night.</w:t>
+        <w:t>John requires assistance with most personal care tasks, including showering, dressing, and toileting. He is prone to spending excessive time in the shower and requires supervision. His sleep is irregular, and he often wakes up during the night.</w:t>
       </w:r>
     </w:p>
     <w:p>
@@ -5713,6 +5629,7 @@
           <w:lang w:eastAsia="en-NZ"/>
           <w14:ligatures w14:val="none"/>
         </w:rPr>
+        <w:lastRenderedPageBreak/>
         <w:t>Narrative:</w:t>
       </w:r>
       <w:r>
@@ -6657,7 +6574,6 @@
           <w:lang w:eastAsia="en-NZ"/>
           <w14:ligatures w14:val="none"/>
         </w:rPr>
-        <w:lastRenderedPageBreak/>
         <w:pict w14:anchorId="126B7310">
           <v:rect id="_x0000_i1038" style="width:0;height:1.5pt" o:hralign="center" o:hrstd="t" o:hr="t" fillcolor="#a0a0a0" stroked="f"/>
         </w:pict>
@@ -6843,6 +6759,7 @@
           <w:lang w:eastAsia="en-NZ"/>
           <w14:ligatures w14:val="none"/>
         </w:rPr>
+        <w:lastRenderedPageBreak/>
         <w:t>Additional information:</w:t>
       </w:r>
       <w:r>
@@ -7600,149 +7517,149 @@
           <w:lang w:eastAsia="en-NZ"/>
           <w14:ligatures w14:val="none"/>
         </w:rPr>
+        <w:t xml:space="preserve">Failure to supply information requested in this form may result in support needs not being identified or fully identified with a consequent effect on any government-funded assistance while may be available to meet those needs. </w:t>
+      </w:r>
+      <w:r>
+        <w:rPr>
+          <w:rFonts w:ascii="Segoe UI Symbol" w:eastAsia="Times New Roman" w:hAnsi="Segoe UI Symbol" w:cs="Segoe UI Symbol"/>
+          <w:kern w:val="0"/>
+          <w:lang w:eastAsia="en-NZ"/>
+          <w14:ligatures w14:val="none"/>
+        </w:rPr>
+        <w:t>☒</w:t>
+      </w:r>
+      <w:r>
+        <w:rPr>
+          <w:rFonts w:ascii="Times New Roman" w:eastAsia="Times New Roman" w:hAnsi="Times New Roman" w:cs="Times New Roman"/>
+          <w:kern w:val="0"/>
+          <w:lang w:eastAsia="en-NZ"/>
+          <w14:ligatures w14:val="none"/>
+        </w:rPr>
+        <w:t xml:space="preserve"> Yes </w:t>
+      </w:r>
+      <w:r>
+        <w:rPr>
+          <w:rFonts w:ascii="Segoe UI Symbol" w:eastAsia="Times New Roman" w:hAnsi="Segoe UI Symbol" w:cs="Segoe UI Symbol"/>
+          <w:kern w:val="0"/>
+          <w:lang w:eastAsia="en-NZ"/>
+          <w14:ligatures w14:val="none"/>
+        </w:rPr>
+        <w:t>☐</w:t>
+      </w:r>
+      <w:r>
+        <w:rPr>
+          <w:rFonts w:ascii="Times New Roman" w:eastAsia="Times New Roman" w:hAnsi="Times New Roman" w:cs="Times New Roman"/>
+          <w:kern w:val="0"/>
+          <w:lang w:eastAsia="en-NZ"/>
+          <w14:ligatures w14:val="none"/>
+        </w:rPr>
+        <w:t xml:space="preserve"> No</w:t>
+      </w:r>
+    </w:p>
+    <w:p>
+      <w:pPr>
+        <w:numPr>
+          <w:ilvl w:val="0"/>
+          <w:numId w:val="22"/>
+        </w:numPr>
+        <w:spacing w:before="100" w:beforeAutospacing="1" w:after="100" w:afterAutospacing="1" w:line="240" w:lineRule="auto"/>
+        <w:rPr>
+          <w:rFonts w:ascii="Times New Roman" w:eastAsia="Times New Roman" w:hAnsi="Times New Roman" w:cs="Times New Roman"/>
+          <w:kern w:val="0"/>
+          <w:lang w:eastAsia="en-NZ"/>
+          <w14:ligatures w14:val="none"/>
+        </w:rPr>
+      </w:pPr>
+      <w:r>
+        <w:rPr>
+          <w:rFonts w:ascii="Times New Roman" w:eastAsia="Times New Roman" w:hAnsi="Times New Roman" w:cs="Times New Roman"/>
+          <w:kern w:val="0"/>
+          <w:lang w:eastAsia="en-NZ"/>
+          <w14:ligatures w14:val="none"/>
+        </w:rPr>
+        <w:t xml:space="preserve">I have the right to access and correct any information collected pursuant to the Health Information Privacy Code 1994 made under the Privacy Act 1993 by contacting the Ministry of Health, PO Box 5013, Wellington. </w:t>
+      </w:r>
+      <w:r>
+        <w:rPr>
+          <w:rFonts w:ascii="Segoe UI Symbol" w:eastAsia="Times New Roman" w:hAnsi="Segoe UI Symbol" w:cs="Segoe UI Symbol"/>
+          <w:kern w:val="0"/>
+          <w:lang w:eastAsia="en-NZ"/>
+          <w14:ligatures w14:val="none"/>
+        </w:rPr>
+        <w:t>☒</w:t>
+      </w:r>
+      <w:r>
+        <w:rPr>
+          <w:rFonts w:ascii="Times New Roman" w:eastAsia="Times New Roman" w:hAnsi="Times New Roman" w:cs="Times New Roman"/>
+          <w:kern w:val="0"/>
+          <w:lang w:eastAsia="en-NZ"/>
+          <w14:ligatures w14:val="none"/>
+        </w:rPr>
+        <w:t xml:space="preserve"> Yes </w:t>
+      </w:r>
+      <w:r>
+        <w:rPr>
+          <w:rFonts w:ascii="Segoe UI Symbol" w:eastAsia="Times New Roman" w:hAnsi="Segoe UI Symbol" w:cs="Segoe UI Symbol"/>
+          <w:kern w:val="0"/>
+          <w:lang w:eastAsia="en-NZ"/>
+          <w14:ligatures w14:val="none"/>
+        </w:rPr>
+        <w:t>☐</w:t>
+      </w:r>
+      <w:r>
+        <w:rPr>
+          <w:rFonts w:ascii="Times New Roman" w:eastAsia="Times New Roman" w:hAnsi="Times New Roman" w:cs="Times New Roman"/>
+          <w:kern w:val="0"/>
+          <w:lang w:eastAsia="en-NZ"/>
+          <w14:ligatures w14:val="none"/>
+        </w:rPr>
+        <w:t xml:space="preserve"> No</w:t>
+      </w:r>
+    </w:p>
+    <w:p>
+      <w:pPr>
+        <w:spacing w:before="100" w:beforeAutospacing="1" w:after="100" w:afterAutospacing="1" w:line="240" w:lineRule="auto"/>
+        <w:rPr>
+          <w:rFonts w:ascii="Times New Roman" w:eastAsia="Times New Roman" w:hAnsi="Times New Roman" w:cs="Times New Roman"/>
+          <w:kern w:val="0"/>
+          <w:lang w:eastAsia="en-NZ"/>
+          <w14:ligatures w14:val="none"/>
+        </w:rPr>
+      </w:pPr>
+      <w:r>
+        <w:rPr>
+          <w:rFonts w:ascii="Times New Roman" w:eastAsia="Times New Roman" w:hAnsi="Times New Roman" w:cs="Times New Roman"/>
+          <w:b/>
+          <w:bCs/>
+          <w:kern w:val="0"/>
+          <w:lang w:eastAsia="en-NZ"/>
+          <w14:ligatures w14:val="none"/>
+        </w:rPr>
+        <w:t>I consent to:</w:t>
+      </w:r>
+    </w:p>
+    <w:p>
+      <w:pPr>
+        <w:numPr>
+          <w:ilvl w:val="0"/>
+          <w:numId w:val="23"/>
+        </w:numPr>
+        <w:spacing w:before="100" w:beforeAutospacing="1" w:after="100" w:afterAutospacing="1" w:line="240" w:lineRule="auto"/>
+        <w:rPr>
+          <w:rFonts w:ascii="Times New Roman" w:eastAsia="Times New Roman" w:hAnsi="Times New Roman" w:cs="Times New Roman"/>
+          <w:kern w:val="0"/>
+          <w:lang w:eastAsia="en-NZ"/>
+          <w14:ligatures w14:val="none"/>
+        </w:rPr>
+      </w:pPr>
+      <w:r>
+        <w:rPr>
+          <w:rFonts w:ascii="Times New Roman" w:eastAsia="Times New Roman" w:hAnsi="Times New Roman" w:cs="Times New Roman"/>
+          <w:kern w:val="0"/>
+          <w:lang w:eastAsia="en-NZ"/>
+          <w14:ligatures w14:val="none"/>
+        </w:rPr>
         <w:lastRenderedPageBreak/>
-        <w:t xml:space="preserve">Failure to supply information requested in this form may result in support needs not being identified or fully identified with a consequent effect on any government-funded assistance while may be available to meet those needs. </w:t>
-      </w:r>
-      <w:r>
-        <w:rPr>
-          <w:rFonts w:ascii="Segoe UI Symbol" w:eastAsia="Times New Roman" w:hAnsi="Segoe UI Symbol" w:cs="Segoe UI Symbol"/>
-          <w:kern w:val="0"/>
-          <w:lang w:eastAsia="en-NZ"/>
-          <w14:ligatures w14:val="none"/>
-        </w:rPr>
-        <w:t>☒</w:t>
-      </w:r>
-      <w:r>
-        <w:rPr>
-          <w:rFonts w:ascii="Times New Roman" w:eastAsia="Times New Roman" w:hAnsi="Times New Roman" w:cs="Times New Roman"/>
-          <w:kern w:val="0"/>
-          <w:lang w:eastAsia="en-NZ"/>
-          <w14:ligatures w14:val="none"/>
-        </w:rPr>
-        <w:t xml:space="preserve"> Yes </w:t>
-      </w:r>
-      <w:r>
-        <w:rPr>
-          <w:rFonts w:ascii="Segoe UI Symbol" w:eastAsia="Times New Roman" w:hAnsi="Segoe UI Symbol" w:cs="Segoe UI Symbol"/>
-          <w:kern w:val="0"/>
-          <w:lang w:eastAsia="en-NZ"/>
-          <w14:ligatures w14:val="none"/>
-        </w:rPr>
-        <w:t>☐</w:t>
-      </w:r>
-      <w:r>
-        <w:rPr>
-          <w:rFonts w:ascii="Times New Roman" w:eastAsia="Times New Roman" w:hAnsi="Times New Roman" w:cs="Times New Roman"/>
-          <w:kern w:val="0"/>
-          <w:lang w:eastAsia="en-NZ"/>
-          <w14:ligatures w14:val="none"/>
-        </w:rPr>
-        <w:t xml:space="preserve"> No</w:t>
-      </w:r>
-    </w:p>
-    <w:p>
-      <w:pPr>
-        <w:numPr>
-          <w:ilvl w:val="0"/>
-          <w:numId w:val="22"/>
-        </w:numPr>
-        <w:spacing w:before="100" w:beforeAutospacing="1" w:after="100" w:afterAutospacing="1" w:line="240" w:lineRule="auto"/>
-        <w:rPr>
-          <w:rFonts w:ascii="Times New Roman" w:eastAsia="Times New Roman" w:hAnsi="Times New Roman" w:cs="Times New Roman"/>
-          <w:kern w:val="0"/>
-          <w:lang w:eastAsia="en-NZ"/>
-          <w14:ligatures w14:val="none"/>
-        </w:rPr>
-      </w:pPr>
-      <w:r>
-        <w:rPr>
-          <w:rFonts w:ascii="Times New Roman" w:eastAsia="Times New Roman" w:hAnsi="Times New Roman" w:cs="Times New Roman"/>
-          <w:kern w:val="0"/>
-          <w:lang w:eastAsia="en-NZ"/>
-          <w14:ligatures w14:val="none"/>
-        </w:rPr>
-        <w:t xml:space="preserve">I have the right to access and correct any information collected pursuant to the Health Information Privacy Code 1994 made under the Privacy Act 1993 by contacting the Ministry of Health, PO Box 5013, Wellington. </w:t>
-      </w:r>
-      <w:r>
-        <w:rPr>
-          <w:rFonts w:ascii="Segoe UI Symbol" w:eastAsia="Times New Roman" w:hAnsi="Segoe UI Symbol" w:cs="Segoe UI Symbol"/>
-          <w:kern w:val="0"/>
-          <w:lang w:eastAsia="en-NZ"/>
-          <w14:ligatures w14:val="none"/>
-        </w:rPr>
-        <w:t>☒</w:t>
-      </w:r>
-      <w:r>
-        <w:rPr>
-          <w:rFonts w:ascii="Times New Roman" w:eastAsia="Times New Roman" w:hAnsi="Times New Roman" w:cs="Times New Roman"/>
-          <w:kern w:val="0"/>
-          <w:lang w:eastAsia="en-NZ"/>
-          <w14:ligatures w14:val="none"/>
-        </w:rPr>
-        <w:t xml:space="preserve"> Yes </w:t>
-      </w:r>
-      <w:r>
-        <w:rPr>
-          <w:rFonts w:ascii="Segoe UI Symbol" w:eastAsia="Times New Roman" w:hAnsi="Segoe UI Symbol" w:cs="Segoe UI Symbol"/>
-          <w:kern w:val="0"/>
-          <w:lang w:eastAsia="en-NZ"/>
-          <w14:ligatures w14:val="none"/>
-        </w:rPr>
-        <w:t>☐</w:t>
-      </w:r>
-      <w:r>
-        <w:rPr>
-          <w:rFonts w:ascii="Times New Roman" w:eastAsia="Times New Roman" w:hAnsi="Times New Roman" w:cs="Times New Roman"/>
-          <w:kern w:val="0"/>
-          <w:lang w:eastAsia="en-NZ"/>
-          <w14:ligatures w14:val="none"/>
-        </w:rPr>
-        <w:t xml:space="preserve"> No</w:t>
-      </w:r>
-    </w:p>
-    <w:p>
-      <w:pPr>
-        <w:spacing w:before="100" w:beforeAutospacing="1" w:after="100" w:afterAutospacing="1" w:line="240" w:lineRule="auto"/>
-        <w:rPr>
-          <w:rFonts w:ascii="Times New Roman" w:eastAsia="Times New Roman" w:hAnsi="Times New Roman" w:cs="Times New Roman"/>
-          <w:kern w:val="0"/>
-          <w:lang w:eastAsia="en-NZ"/>
-          <w14:ligatures w14:val="none"/>
-        </w:rPr>
-      </w:pPr>
-      <w:r>
-        <w:rPr>
-          <w:rFonts w:ascii="Times New Roman" w:eastAsia="Times New Roman" w:hAnsi="Times New Roman" w:cs="Times New Roman"/>
-          <w:b/>
-          <w:bCs/>
-          <w:kern w:val="0"/>
-          <w:lang w:eastAsia="en-NZ"/>
-          <w14:ligatures w14:val="none"/>
-        </w:rPr>
-        <w:t>I consent to:</w:t>
-      </w:r>
-    </w:p>
-    <w:p>
-      <w:pPr>
-        <w:numPr>
-          <w:ilvl w:val="0"/>
-          <w:numId w:val="23"/>
-        </w:numPr>
-        <w:spacing w:before="100" w:beforeAutospacing="1" w:after="100" w:afterAutospacing="1" w:line="240" w:lineRule="auto"/>
-        <w:rPr>
-          <w:rFonts w:ascii="Times New Roman" w:eastAsia="Times New Roman" w:hAnsi="Times New Roman" w:cs="Times New Roman"/>
-          <w:kern w:val="0"/>
-          <w:lang w:eastAsia="en-NZ"/>
-          <w14:ligatures w14:val="none"/>
-        </w:rPr>
-      </w:pPr>
-      <w:r>
-        <w:rPr>
-          <w:rFonts w:ascii="Times New Roman" w:eastAsia="Times New Roman" w:hAnsi="Times New Roman" w:cs="Times New Roman"/>
-          <w:kern w:val="0"/>
-          <w:lang w:eastAsia="en-NZ"/>
-          <w14:ligatures w14:val="none"/>
-        </w:rPr>
         <w:t xml:space="preserve">Information being collected, stored, and used for the purpose of identifying support needs and for service coordination in that regard. </w:t>
       </w:r>
       <w:r>
@@ -8471,17 +8388,7 @@
           <w14:ligatures w14:val="none"/>
         </w:rPr>
         <w:br/>
-        <w:t xml:space="preserve">I have read and discussed this assessment (and the appeal procedure) with the assessment facilitator. I understand the nature and effect of this assessment, including that the assessment will be used to provide for my disability-related needs, and may be used to determine whether </w:t>
-      </w:r>
-      <w:r>
-        <w:rPr>
-          <w:rFonts w:ascii="Times New Roman" w:eastAsia="Times New Roman" w:hAnsi="Times New Roman" w:cs="Times New Roman"/>
-          <w:kern w:val="0"/>
-          <w:lang w:eastAsia="en-NZ"/>
-          <w14:ligatures w14:val="none"/>
-        </w:rPr>
-        <w:lastRenderedPageBreak/>
-        <w:t xml:space="preserve">I will receive government-funded assistance in respect to my disability </w:t>
+        <w:t xml:space="preserve">I have read and discussed this assessment (and the appeal procedure) with the assessment facilitator. I understand the nature and effect of this assessment, including that the assessment will be used to provide for my disability-related needs, and may be used to determine whether I will receive government-funded assistance in respect to my disability </w:t>
       </w:r>
       <w:proofErr w:type="gramStart"/>
       <w:r>
@@ -8659,6 +8566,7 @@
           <w:lang w:eastAsia="en-NZ"/>
           <w14:ligatures w14:val="none"/>
         </w:rPr>
+        <w:lastRenderedPageBreak/>
         <w:t>Assessment Facilitator</w:t>
       </w:r>
       <w:r>
@@ -9246,7 +9154,7 @@
 </file>
 
 <file path=word/numbering.xml><?xml version="1.0" encoding="utf-8"?>
-<w:numbering xmlns:wpc="http://schemas.microsoft.com/office/word/2010/wordprocessingCanvas" xmlns:cx="http://schemas.microsoft.com/office/drawing/2014/chartex" xmlns:cx1="http://schemas.microsoft.com/office/drawing/2015/9/8/chartex" xmlns:cx2="http://schemas.microsoft.com/office/drawing/2015/10/21/chartex" xmlns:cx3="http://schemas.microsoft.com/office/drawing/2016/5/9/chartex" xmlns:cx4="http://schemas.microsoft.com/office/drawing/2016/5/10/chartex" xmlns:cx5="http://schemas.microsoft.com/office/drawing/2016/5/11/chartex" xmlns:cx6="http://schemas.microsoft.com/office/drawing/2016/5/12/chartex" xmlns:cx7="http://schemas.microsoft.com/office/drawing/2016/5/13/chartex" xmlns:cx8="http://schemas.microsoft.com/office/drawing/2016/5/14/chartex" xmlns:mc="http://schemas.openxmlformats.org/markup-compatibility/2006" xmlns:aink="http://schemas.microsoft.com/office/drawing/2016/ink" xmlns:am3d="http://schemas.microsoft.com/office/drawing/2017/model3d" xmlns:o="urn:schemas-microsoft-com:office:office" xmlns:oel="http://schemas.microsoft.com/office/2019/extlst" xmlns:r="http://schemas.openxmlformats.org/officeDocument/2006/relationships" xmlns:m="http://schemas.openxmlformats.org/officeDocument/2006/math" xmlns:v="urn:schemas-microsoft-com:vml" xmlns:wp14="http://schemas.microsoft.com/office/word/2010/wordprocessingDrawing" xmlns:wp="http://schemas.openxmlformats.org/drawingml/2006/wordprocessingDrawing" xmlns:w10="urn:schemas-microsoft-com:office:word" xmlns:w="http://schemas.openxmlformats.org/wordprocessingml/2006/main" xmlns:w14="http://schemas.microsoft.com/office/word/2010/wordml" xmlns:w15="http://schemas.microsoft.com/office/word/2012/wordml" xmlns:w16cex="http://schemas.microsoft.com/office/word/2018/wordml/cex" xmlns:w16cid="http://schemas.microsoft.com/office/word/2016/wordml/cid" xmlns:w16="http://schemas.microsoft.com/office/word/2018/wordml" xmlns:w16sdtdh="http://schemas.microsoft.com/office/word/2020/wordml/sdtdatahash" xmlns:w16se="http://schemas.microsoft.com/office/word/2015/wordml/symex" xmlns:wpg="http://schemas.microsoft.com/office/word/2010/wordprocessingGroup" xmlns:wpi="http://schemas.microsoft.com/office/word/2010/wordprocessingInk" xmlns:wne="http://schemas.microsoft.com/office/word/2006/wordml" xmlns:wps="http://schemas.microsoft.com/office/word/2010/wordprocessingShape" mc:Ignorable="w14 w15 w16se w16cid w16 w16cex w16sdtdh wp14">
+<w:numbering xmlns:wpc="http://schemas.microsoft.com/office/word/2010/wordprocessingCanvas" xmlns:cx="http://schemas.microsoft.com/office/drawing/2014/chartex" xmlns:cx1="http://schemas.microsoft.com/office/drawing/2015/9/8/chartex" xmlns:cx2="http://schemas.microsoft.com/office/drawing/2015/10/21/chartex" xmlns:cx3="http://schemas.microsoft.com/office/drawing/2016/5/9/chartex" xmlns:cx4="http://schemas.microsoft.com/office/drawing/2016/5/10/chartex" xmlns:cx5="http://schemas.microsoft.com/office/drawing/2016/5/11/chartex" xmlns:cx6="http://schemas.microsoft.com/office/drawing/2016/5/12/chartex" xmlns:cx7="http://schemas.microsoft.com/office/drawing/2016/5/13/chartex" xmlns:cx8="http://schemas.microsoft.com/office/drawing/2016/5/14/chartex" xmlns:mc="http://schemas.openxmlformats.org/markup-compatibility/2006" xmlns:aink="http://schemas.microsoft.com/office/drawing/2016/ink" xmlns:am3d="http://schemas.microsoft.com/office/drawing/2017/model3d" xmlns:o="urn:schemas-microsoft-com:office:office" xmlns:oel="http://schemas.microsoft.com/office/2019/extlst" xmlns:r="http://schemas.openxmlformats.org/officeDocument/2006/relationships" xmlns:m="http://schemas.openxmlformats.org/officeDocument/2006/math" xmlns:v="urn:schemas-microsoft-com:vml" xmlns:wp14="http://schemas.microsoft.com/office/word/2010/wordprocessingDrawing" xmlns:wp="http://schemas.openxmlformats.org/drawingml/2006/wordprocessingDrawing" xmlns:w10="urn:schemas-microsoft-com:office:word" xmlns:w="http://schemas.openxmlformats.org/wordprocessingml/2006/main" xmlns:w14="http://schemas.microsoft.com/office/word/2010/wordml" xmlns:w15="http://schemas.microsoft.com/office/word/2012/wordml" xmlns:w16cex="http://schemas.microsoft.com/office/word/2018/wordml/cex" xmlns:w16cid="http://schemas.microsoft.com/office/word/2016/wordml/cid" xmlns:w16="http://schemas.microsoft.com/office/word/2018/wordml" xmlns:w16du="http://schemas.microsoft.com/office/word/2023/wordml/word16du" xmlns:w16sdtdh="http://schemas.microsoft.com/office/word/2020/wordml/sdtdatahash" xmlns:w16se="http://schemas.microsoft.com/office/word/2015/wordml/symex" xmlns:wpg="http://schemas.microsoft.com/office/word/2010/wordprocessingGroup" xmlns:wpi="http://schemas.microsoft.com/office/word/2010/wordprocessingInk" xmlns:wne="http://schemas.microsoft.com/office/word/2006/wordml" xmlns:wps="http://schemas.microsoft.com/office/word/2010/wordprocessingShape" mc:Ignorable="w14 w15 w16se w16cid w16 w16cex w16sdtdh w16du wp14">
   <w:abstractNum w:abstractNumId="0" w15:restartNumberingAfterBreak="0">
     <w:nsid w:val="01850BEC"/>
     <w:multiLevelType w:val="multilevel"/>
@@ -13203,7 +13111,7 @@
 </file>
 
 <file path=word/styles.xml><?xml version="1.0" encoding="utf-8"?>
-<w:styles xmlns:mc="http://schemas.openxmlformats.org/markup-compatibility/2006" xmlns:r="http://schemas.openxmlformats.org/officeDocument/2006/relationships" xmlns:w="http://schemas.openxmlformats.org/wordprocessingml/2006/main" xmlns:w14="http://schemas.microsoft.com/office/word/2010/wordml" xmlns:w15="http://schemas.microsoft.com/office/word/2012/wordml" xmlns:w16cex="http://schemas.microsoft.com/office/word/2018/wordml/cex" xmlns:w16cid="http://schemas.microsoft.com/office/word/2016/wordml/cid" xmlns:w16="http://schemas.microsoft.com/office/word/2018/wordml" xmlns:w16sdtdh="http://schemas.microsoft.com/office/word/2020/wordml/sdtdatahash" xmlns:w16se="http://schemas.microsoft.com/office/word/2015/wordml/symex" mc:Ignorable="w14 w15 w16se w16cid w16 w16cex w16sdtdh">
+<w:styles xmlns:mc="http://schemas.openxmlformats.org/markup-compatibility/2006" xmlns:r="http://schemas.openxmlformats.org/officeDocument/2006/relationships" xmlns:w="http://schemas.openxmlformats.org/wordprocessingml/2006/main" xmlns:w14="http://schemas.microsoft.com/office/word/2010/wordml" xmlns:w15="http://schemas.microsoft.com/office/word/2012/wordml" xmlns:w16cex="http://schemas.microsoft.com/office/word/2018/wordml/cex" xmlns:w16cid="http://schemas.microsoft.com/office/word/2016/wordml/cid" xmlns:w16="http://schemas.microsoft.com/office/word/2018/wordml" xmlns:w16du="http://schemas.microsoft.com/office/word/2023/wordml/word16du" xmlns:w16sdtdh="http://schemas.microsoft.com/office/word/2020/wordml/sdtdatahash" xmlns:w16se="http://schemas.microsoft.com/office/word/2015/wordml/symex" mc:Ignorable="w14 w15 w16se w16cid w16 w16cex w16sdtdh w16du">
   <w:docDefaults>
     <w:rPrDefault>
       <w:rPr>

</xml_diff>

<commit_message>
(Refactor): Updated fields, messy, but applying to correct fields
</commit_message>
<xml_diff>
--- a/OutputFormEmpty.docx
+++ b/OutputFormEmpty.docx
@@ -84,11 +84,13 @@
       <w:r>
         <w:rPr>
           <w:rFonts w:ascii="Times New Roman" w:eastAsia="Times New Roman" w:hAnsi="Times New Roman" w:cs="Times New Roman"/>
-          <w:kern w:val="0"/>
-          <w:lang w:eastAsia="en-NZ"/>
-          <w14:ligatures w14:val="none"/>
-        </w:rPr>
-        <w:t xml:space="preserve"> Sarah Smith</w:t>
+          <w:b/>
+          <w:bCs/>
+          <w:kern w:val="0"/>
+          <w:lang w:eastAsia="en-NZ"/>
+          <w14:ligatures w14:val="none"/>
+        </w:rPr>
+        <w:t xml:space="preserve"> </w:t>
       </w:r>
       <w:r>
         <w:rPr>
@@ -168,58 +170,25 @@
         </w:rPr>
         <w:br/>
       </w:r>
-      <w:proofErr w:type="spellStart"/>
-      <w:r>
-        <w:rPr>
-          <w:rFonts w:ascii="Times New Roman" w:eastAsia="Times New Roman" w:hAnsi="Times New Roman" w:cs="Times New Roman"/>
-          <w:b/>
-          <w:bCs/>
-          <w:kern w:val="0"/>
-          <w:lang w:eastAsia="en-NZ"/>
-          <w14:ligatures w14:val="none"/>
-        </w:rPr>
-        <w:t>Taikura</w:t>
-      </w:r>
-      <w:proofErr w:type="spellEnd"/>
-      <w:r>
-        <w:rPr>
-          <w:rFonts w:ascii="Times New Roman" w:eastAsia="Times New Roman" w:hAnsi="Times New Roman" w:cs="Times New Roman"/>
-          <w:b/>
-          <w:bCs/>
-          <w:kern w:val="0"/>
-          <w:lang w:eastAsia="en-NZ"/>
-          <w14:ligatures w14:val="none"/>
-        </w:rPr>
-        <w:t xml:space="preserve"> Trust/NASC – General/Comprehensive Needs Assessment Form/Issued:</w:t>
-      </w:r>
-      <w:r>
-        <w:rPr>
-          <w:rFonts w:ascii="Times New Roman" w:eastAsia="Times New Roman" w:hAnsi="Times New Roman" w:cs="Times New Roman"/>
-          <w:kern w:val="0"/>
-          <w:lang w:eastAsia="en-NZ"/>
-          <w14:ligatures w14:val="none"/>
-        </w:rPr>
-        <w:t xml:space="preserve"> Oct </w:t>
-      </w:r>
-      <w:proofErr w:type="gramStart"/>
-      <w:r>
-        <w:rPr>
-          <w:rFonts w:ascii="Times New Roman" w:eastAsia="Times New Roman" w:hAnsi="Times New Roman" w:cs="Times New Roman"/>
-          <w:kern w:val="0"/>
-          <w:lang w:eastAsia="en-NZ"/>
-          <w14:ligatures w14:val="none"/>
-        </w:rPr>
-        <w:t>2016 :</w:t>
-      </w:r>
-      <w:proofErr w:type="gramEnd"/>
-      <w:r>
-        <w:rPr>
-          <w:rFonts w:ascii="Times New Roman" w:eastAsia="Times New Roman" w:hAnsi="Times New Roman" w:cs="Times New Roman"/>
-          <w:kern w:val="0"/>
-          <w:lang w:eastAsia="en-NZ"/>
-          <w14:ligatures w14:val="none"/>
-        </w:rPr>
-        <w:t xml:space="preserve"> Version 4</w:t>
+      <w:r>
+        <w:rPr>
+          <w:rFonts w:ascii="Times New Roman" w:eastAsia="Times New Roman" w:hAnsi="Times New Roman" w:cs="Times New Roman"/>
+          <w:b/>
+          <w:bCs/>
+          <w:kern w:val="0"/>
+          <w:lang w:eastAsia="en-NZ"/>
+          <w14:ligatures w14:val="none"/>
+        </w:rPr>
+        <w:t>Taikura Trust/NASC – General/Comprehensive Needs Assessment Form/Issued:</w:t>
+      </w:r>
+      <w:r>
+        <w:rPr>
+          <w:rFonts w:ascii="Times New Roman" w:eastAsia="Times New Roman" w:hAnsi="Times New Roman" w:cs="Times New Roman"/>
+          <w:kern w:val="0"/>
+          <w:lang w:eastAsia="en-NZ"/>
+          <w14:ligatures w14:val="none"/>
+        </w:rPr>
+        <w:t xml:space="preserve"> Oct 2016 : Version 4</w:t>
       </w:r>
       <w:r>
         <w:rPr>
@@ -944,80 +913,25 @@
     </w:p>
     <w:p>
       <w:pPr>
-        <w:numPr>
-          <w:ilvl w:val="0"/>
-          <w:numId w:val="2"/>
-        </w:numPr>
-        <w:spacing w:before="100" w:beforeAutospacing="1" w:after="100" w:afterAutospacing="1" w:line="240" w:lineRule="auto"/>
-        <w:rPr>
-          <w:rFonts w:ascii="Times New Roman" w:eastAsia="Times New Roman" w:hAnsi="Times New Roman" w:cs="Times New Roman"/>
-          <w:kern w:val="0"/>
-          <w:lang w:eastAsia="en-NZ"/>
-          <w14:ligatures w14:val="none"/>
-        </w:rPr>
-      </w:pPr>
-      <w:r>
-        <w:rPr>
-          <w:rFonts w:ascii="Times New Roman" w:eastAsia="Times New Roman" w:hAnsi="Times New Roman" w:cs="Times New Roman"/>
-          <w:b/>
-          <w:bCs/>
-          <w:kern w:val="0"/>
-          <w:lang w:eastAsia="en-NZ"/>
-          <w14:ligatures w14:val="none"/>
-        </w:rPr>
-        <w:t>Autism Spectrum Disorder</w:t>
-      </w:r>
-    </w:p>
-    <w:p>
-      <w:pPr>
-        <w:numPr>
-          <w:ilvl w:val="0"/>
-          <w:numId w:val="2"/>
-        </w:numPr>
-        <w:spacing w:before="100" w:beforeAutospacing="1" w:after="100" w:afterAutospacing="1" w:line="240" w:lineRule="auto"/>
-        <w:rPr>
-          <w:rFonts w:ascii="Times New Roman" w:eastAsia="Times New Roman" w:hAnsi="Times New Roman" w:cs="Times New Roman"/>
-          <w:kern w:val="0"/>
-          <w:lang w:eastAsia="en-NZ"/>
-          <w14:ligatures w14:val="none"/>
-        </w:rPr>
-      </w:pPr>
-      <w:r>
-        <w:rPr>
-          <w:rFonts w:ascii="Times New Roman" w:eastAsia="Times New Roman" w:hAnsi="Times New Roman" w:cs="Times New Roman"/>
-          <w:b/>
-          <w:bCs/>
-          <w:kern w:val="0"/>
-          <w:lang w:eastAsia="en-NZ"/>
-          <w14:ligatures w14:val="none"/>
-        </w:rPr>
-        <w:t>Intellectual Disability (pending documents)</w:t>
-      </w:r>
-    </w:p>
-    <w:p>
-      <w:pPr>
-        <w:numPr>
-          <w:ilvl w:val="0"/>
-          <w:numId w:val="2"/>
-        </w:numPr>
-        <w:spacing w:before="100" w:beforeAutospacing="1" w:after="100" w:afterAutospacing="1" w:line="240" w:lineRule="auto"/>
-        <w:rPr>
-          <w:rFonts w:ascii="Times New Roman" w:eastAsia="Times New Roman" w:hAnsi="Times New Roman" w:cs="Times New Roman"/>
-          <w:kern w:val="0"/>
-          <w:lang w:eastAsia="en-NZ"/>
-          <w14:ligatures w14:val="none"/>
-        </w:rPr>
-      </w:pPr>
-      <w:r>
-        <w:rPr>
-          <w:rFonts w:ascii="Times New Roman" w:eastAsia="Times New Roman" w:hAnsi="Times New Roman" w:cs="Times New Roman"/>
-          <w:b/>
-          <w:bCs/>
-          <w:kern w:val="0"/>
-          <w:lang w:eastAsia="en-NZ"/>
-          <w14:ligatures w14:val="none"/>
-        </w:rPr>
-        <w:t>Developmental delay</w:t>
+        <w:spacing w:before="100" w:beforeAutospacing="1" w:after="100" w:afterAutospacing="1" w:line="240" w:lineRule="auto"/>
+        <w:ind w:left="360"/>
+        <w:rPr>
+          <w:rFonts w:ascii="Times New Roman" w:eastAsia="Times New Roman" w:hAnsi="Times New Roman" w:cs="Times New Roman"/>
+          <w:kern w:val="0"/>
+          <w:lang w:eastAsia="en-NZ"/>
+          <w14:ligatures w14:val="none"/>
+        </w:rPr>
+      </w:pPr>
+      <w:r>
+        <w:rPr>
+          <w:rFonts w:ascii="Times New Roman" w:eastAsia="Times New Roman" w:hAnsi="Times New Roman" w:cs="Times New Roman"/>
+          <w:b/>
+          <w:bCs/>
+          <w:kern w:val="0"/>
+          <w:lang w:eastAsia="en-NZ"/>
+          <w14:ligatures w14:val="none"/>
+        </w:rPr>
+        <w:t>Autism Spectrum DisorderIntellectual Disability (pending documents)</w:t>
       </w:r>
     </w:p>
     <w:p>
@@ -1046,10 +960,135 @@
           <w:lang w:eastAsia="en-NZ"/>
           <w14:ligatures w14:val="none"/>
         </w:rPr>
-        <w:t xml:space="preserve">Reason for Assessment / Referral to </w:t>
-      </w:r>
-      <w:proofErr w:type="spellStart"/>
-      <w:r>
+        <w:t>Reason for Assessment / Referral to Taikura Trust</w:t>
+      </w:r>
+    </w:p>
+    <w:p>
+      <w:pPr>
+        <w:numPr>
+          <w:ilvl w:val="0"/>
+          <w:numId w:val="3"/>
+        </w:numPr>
+        <w:spacing w:before="100" w:beforeAutospacing="1" w:after="100" w:afterAutospacing="1" w:line="240" w:lineRule="auto"/>
+        <w:rPr>
+          <w:rFonts w:ascii="Times New Roman" w:eastAsia="Times New Roman" w:hAnsi="Times New Roman" w:cs="Times New Roman"/>
+          <w:kern w:val="0"/>
+          <w:lang w:eastAsia="en-NZ"/>
+          <w14:ligatures w14:val="none"/>
+        </w:rPr>
+      </w:pPr>
+      <w:r>
+        <w:rPr>
+          <w:rFonts w:ascii="Times New Roman" w:eastAsia="Times New Roman" w:hAnsi="Times New Roman" w:cs="Times New Roman"/>
+          <w:b/>
+          <w:bCs/>
+          <w:kern w:val="0"/>
+          <w:lang w:eastAsia="en-NZ"/>
+          <w14:ligatures w14:val="none"/>
+        </w:rPr>
+        <w:t>Reassessment to identify ongoing disability-related need</w:t>
+      </w:r>
+    </w:p>
+    <w:p>
+      <w:pPr>
+        <w:numPr>
+          <w:ilvl w:val="0"/>
+          <w:numId w:val="3"/>
+        </w:numPr>
+        <w:spacing w:before="100" w:beforeAutospacing="1" w:after="100" w:afterAutospacing="1" w:line="240" w:lineRule="auto"/>
+        <w:rPr>
+          <w:rFonts w:ascii="Times New Roman" w:eastAsia="Times New Roman" w:hAnsi="Times New Roman" w:cs="Times New Roman"/>
+          <w:kern w:val="0"/>
+          <w:lang w:eastAsia="en-NZ"/>
+          <w14:ligatures w14:val="none"/>
+        </w:rPr>
+      </w:pPr>
+      <w:r>
+        <w:rPr>
+          <w:rFonts w:ascii="Times New Roman" w:eastAsia="Times New Roman" w:hAnsi="Times New Roman" w:cs="Times New Roman"/>
+          <w:b/>
+          <w:bCs/>
+          <w:kern w:val="0"/>
+          <w:lang w:eastAsia="en-NZ"/>
+          <w14:ligatures w14:val="none"/>
+        </w:rPr>
+        <w:t>Residency status:</w:t>
+      </w:r>
+      <w:r>
+        <w:rPr>
+          <w:rFonts w:ascii="Times New Roman" w:eastAsia="Times New Roman" w:hAnsi="Times New Roman" w:cs="Times New Roman"/>
+          <w:kern w:val="0"/>
+          <w:lang w:eastAsia="en-NZ"/>
+          <w14:ligatures w14:val="none"/>
+        </w:rPr>
+        <w:t xml:space="preserve"> </w:t>
+      </w:r>
+    </w:p>
+    <w:p>
+      <w:pPr>
+        <w:numPr>
+          <w:ilvl w:val="0"/>
+          <w:numId w:val="3"/>
+        </w:numPr>
+        <w:spacing w:before="100" w:beforeAutospacing="1" w:after="100" w:afterAutospacing="1" w:line="240" w:lineRule="auto"/>
+        <w:rPr>
+          <w:rFonts w:ascii="Times New Roman" w:eastAsia="Times New Roman" w:hAnsi="Times New Roman" w:cs="Times New Roman"/>
+          <w:kern w:val="0"/>
+          <w:lang w:eastAsia="en-NZ"/>
+          <w14:ligatures w14:val="none"/>
+        </w:rPr>
+      </w:pPr>
+      <w:r>
+        <w:rPr>
+          <w:rFonts w:ascii="Times New Roman" w:eastAsia="Times New Roman" w:hAnsi="Times New Roman" w:cs="Times New Roman"/>
+          <w:b/>
+          <w:bCs/>
+          <w:kern w:val="0"/>
+          <w:lang w:eastAsia="en-NZ"/>
+          <w14:ligatures w14:val="none"/>
+        </w:rPr>
+        <w:t>ACC claimant:</w:t>
+      </w:r>
+      <w:r>
+        <w:rPr>
+          <w:rFonts w:ascii="Times New Roman" w:eastAsia="Times New Roman" w:hAnsi="Times New Roman" w:cs="Times New Roman"/>
+          <w:kern w:val="0"/>
+          <w:lang w:eastAsia="en-NZ"/>
+          <w14:ligatures w14:val="none"/>
+        </w:rPr>
+        <w:t xml:space="preserve"> </w:t>
+      </w:r>
+    </w:p>
+    <w:p>
+      <w:pPr>
+        <w:numPr>
+          <w:ilvl w:val="0"/>
+          <w:numId w:val="3"/>
+        </w:numPr>
+        <w:spacing w:before="100" w:beforeAutospacing="1" w:after="100" w:afterAutospacing="1" w:line="240" w:lineRule="auto"/>
+        <w:rPr>
+          <w:rFonts w:ascii="Times New Roman" w:eastAsia="Times New Roman" w:hAnsi="Times New Roman" w:cs="Times New Roman"/>
+          <w:kern w:val="0"/>
+          <w:lang w:eastAsia="en-NZ"/>
+          <w14:ligatures w14:val="none"/>
+        </w:rPr>
+      </w:pPr>
+      <w:r>
+        <w:rPr>
+          <w:rFonts w:ascii="Times New Roman" w:eastAsia="Times New Roman" w:hAnsi="Times New Roman" w:cs="Times New Roman"/>
+          <w:b/>
+          <w:bCs/>
+          <w:kern w:val="0"/>
+          <w:lang w:eastAsia="en-NZ"/>
+          <w14:ligatures w14:val="none"/>
+        </w:rPr>
+        <w:t>Case manager name:</w:t>
+      </w:r>
+    </w:p>
+    <w:p>
+      <w:pPr>
+        <w:spacing w:before="100" w:beforeAutospacing="1" w:after="100" w:afterAutospacing="1" w:line="240" w:lineRule="auto"/>
+        <w:outlineLvl w:val="2"/>
         <w:rPr>
           <w:rFonts w:ascii="Times New Roman" w:eastAsia="Times New Roman" w:hAnsi="Times New Roman" w:cs="Times New Roman"/>
           <w:b/>
@@ -1060,9 +1099,7 @@
           <w:lang w:eastAsia="en-NZ"/>
           <w14:ligatures w14:val="none"/>
         </w:rPr>
-        <w:t>Taikura</w:t>
-      </w:r>
-      <w:proofErr w:type="spellEnd"/>
+      </w:pPr>
       <w:r>
         <w:rPr>
           <w:rFonts w:ascii="Times New Roman" w:eastAsia="Times New Roman" w:hAnsi="Times New Roman" w:cs="Times New Roman"/>
@@ -1074,158 +1111,7 @@
           <w:lang w:eastAsia="en-NZ"/>
           <w14:ligatures w14:val="none"/>
         </w:rPr>
-        <w:t xml:space="preserve"> Trust</w:t>
-      </w:r>
-    </w:p>
-    <w:p>
-      <w:pPr>
-        <w:numPr>
-          <w:ilvl w:val="0"/>
-          <w:numId w:val="3"/>
-        </w:numPr>
-        <w:spacing w:before="100" w:beforeAutospacing="1" w:after="100" w:afterAutospacing="1" w:line="240" w:lineRule="auto"/>
-        <w:rPr>
-          <w:rFonts w:ascii="Times New Roman" w:eastAsia="Times New Roman" w:hAnsi="Times New Roman" w:cs="Times New Roman"/>
-          <w:kern w:val="0"/>
-          <w:lang w:eastAsia="en-NZ"/>
-          <w14:ligatures w14:val="none"/>
-        </w:rPr>
-      </w:pPr>
-      <w:r>
-        <w:rPr>
-          <w:rFonts w:ascii="Times New Roman" w:eastAsia="Times New Roman" w:hAnsi="Times New Roman" w:cs="Times New Roman"/>
-          <w:b/>
-          <w:bCs/>
-          <w:kern w:val="0"/>
-          <w:lang w:eastAsia="en-NZ"/>
-          <w14:ligatures w14:val="none"/>
-        </w:rPr>
-        <w:t>Reassessment to identify ongoing disability-related need</w:t>
-      </w:r>
-    </w:p>
-    <w:p>
-      <w:pPr>
-        <w:numPr>
-          <w:ilvl w:val="0"/>
-          <w:numId w:val="3"/>
-        </w:numPr>
-        <w:spacing w:before="100" w:beforeAutospacing="1" w:after="100" w:afterAutospacing="1" w:line="240" w:lineRule="auto"/>
-        <w:rPr>
-          <w:rFonts w:ascii="Times New Roman" w:eastAsia="Times New Roman" w:hAnsi="Times New Roman" w:cs="Times New Roman"/>
-          <w:kern w:val="0"/>
-          <w:lang w:eastAsia="en-NZ"/>
-          <w14:ligatures w14:val="none"/>
-        </w:rPr>
-      </w:pPr>
-      <w:r>
-        <w:rPr>
-          <w:rFonts w:ascii="Times New Roman" w:eastAsia="Times New Roman" w:hAnsi="Times New Roman" w:cs="Times New Roman"/>
-          <w:b/>
-          <w:bCs/>
-          <w:kern w:val="0"/>
-          <w:lang w:eastAsia="en-NZ"/>
-          <w14:ligatures w14:val="none"/>
-        </w:rPr>
-        <w:t>Residency status:</w:t>
-      </w:r>
-      <w:r>
-        <w:rPr>
-          <w:rFonts w:ascii="Times New Roman" w:eastAsia="Times New Roman" w:hAnsi="Times New Roman" w:cs="Times New Roman"/>
-          <w:kern w:val="0"/>
-          <w:lang w:eastAsia="en-NZ"/>
-          <w14:ligatures w14:val="none"/>
-        </w:rPr>
-        <w:t xml:space="preserve"> </w:t>
-      </w:r>
-    </w:p>
-    <w:p>
-      <w:pPr>
-        <w:numPr>
-          <w:ilvl w:val="0"/>
-          <w:numId w:val="3"/>
-        </w:numPr>
-        <w:spacing w:before="100" w:beforeAutospacing="1" w:after="100" w:afterAutospacing="1" w:line="240" w:lineRule="auto"/>
-        <w:rPr>
-          <w:rFonts w:ascii="Times New Roman" w:eastAsia="Times New Roman" w:hAnsi="Times New Roman" w:cs="Times New Roman"/>
-          <w:kern w:val="0"/>
-          <w:lang w:eastAsia="en-NZ"/>
-          <w14:ligatures w14:val="none"/>
-        </w:rPr>
-      </w:pPr>
-      <w:r>
-        <w:rPr>
-          <w:rFonts w:ascii="Times New Roman" w:eastAsia="Times New Roman" w:hAnsi="Times New Roman" w:cs="Times New Roman"/>
-          <w:b/>
-          <w:bCs/>
-          <w:kern w:val="0"/>
-          <w:lang w:eastAsia="en-NZ"/>
-          <w14:ligatures w14:val="none"/>
-        </w:rPr>
-        <w:t>ACC claimant:</w:t>
-      </w:r>
-      <w:r>
-        <w:rPr>
-          <w:rFonts w:ascii="Times New Roman" w:eastAsia="Times New Roman" w:hAnsi="Times New Roman" w:cs="Times New Roman"/>
-          <w:kern w:val="0"/>
-          <w:lang w:eastAsia="en-NZ"/>
-          <w14:ligatures w14:val="none"/>
-        </w:rPr>
-        <w:t xml:space="preserve"> </w:t>
-      </w:r>
-    </w:p>
-    <w:p>
-      <w:pPr>
-        <w:numPr>
-          <w:ilvl w:val="0"/>
-          <w:numId w:val="3"/>
-        </w:numPr>
-        <w:spacing w:before="100" w:beforeAutospacing="1" w:after="100" w:afterAutospacing="1" w:line="240" w:lineRule="auto"/>
-        <w:rPr>
-          <w:rFonts w:ascii="Times New Roman" w:eastAsia="Times New Roman" w:hAnsi="Times New Roman" w:cs="Times New Roman"/>
-          <w:kern w:val="0"/>
-          <w:lang w:eastAsia="en-NZ"/>
-          <w14:ligatures w14:val="none"/>
-        </w:rPr>
-      </w:pPr>
-      <w:r>
-        <w:rPr>
-          <w:rFonts w:ascii="Times New Roman" w:eastAsia="Times New Roman" w:hAnsi="Times New Roman" w:cs="Times New Roman"/>
-          <w:b/>
-          <w:bCs/>
-          <w:kern w:val="0"/>
-          <w:lang w:eastAsia="en-NZ"/>
-          <w14:ligatures w14:val="none"/>
-        </w:rPr>
         <w:lastRenderedPageBreak/>
-        <w:t>Case manager name:</w:t>
-      </w:r>
-    </w:p>
-    <w:p>
-      <w:pPr>
-        <w:spacing w:before="100" w:beforeAutospacing="1" w:after="100" w:afterAutospacing="1" w:line="240" w:lineRule="auto"/>
-        <w:outlineLvl w:val="2"/>
-        <w:rPr>
-          <w:rFonts w:ascii="Times New Roman" w:eastAsia="Times New Roman" w:hAnsi="Times New Roman" w:cs="Times New Roman"/>
-          <w:b/>
-          <w:bCs/>
-          <w:kern w:val="0"/>
-          <w:sz w:val="27"/>
-          <w:szCs w:val="27"/>
-          <w:lang w:eastAsia="en-NZ"/>
-          <w14:ligatures w14:val="none"/>
-        </w:rPr>
-      </w:pPr>
-      <w:r>
-        <w:rPr>
-          <w:rFonts w:ascii="Times New Roman" w:eastAsia="Times New Roman" w:hAnsi="Times New Roman" w:cs="Times New Roman"/>
-          <w:b/>
-          <w:bCs/>
-          <w:kern w:val="0"/>
-          <w:sz w:val="27"/>
-          <w:szCs w:val="27"/>
-          <w:lang w:eastAsia="en-NZ"/>
-          <w14:ligatures w14:val="none"/>
-        </w:rPr>
         <w:t>Other Information (e.g., alternative name)</w:t>
       </w:r>
     </w:p>
@@ -2283,8 +2169,90 @@
           <w:lang w:eastAsia="en-NZ"/>
           <w14:ligatures w14:val="none"/>
         </w:rPr>
+        <w:t xml:space="preserve">This assessment does not decide if I am eligible for government home-based support or residential care. </w:t>
+      </w:r>
+      <w:r>
+        <w:rPr>
+          <w:rFonts w:ascii="Segoe UI Symbol" w:eastAsia="Times New Roman" w:hAnsi="Segoe UI Symbol" w:cs="Segoe UI Symbol"/>
+          <w:kern w:val="0"/>
+          <w:lang w:eastAsia="en-NZ"/>
+          <w14:ligatures w14:val="none"/>
+        </w:rPr>
+        <w:t>☒</w:t>
+      </w:r>
+      <w:r>
+        <w:rPr>
+          <w:rFonts w:ascii="Times New Roman" w:eastAsia="Times New Roman" w:hAnsi="Times New Roman" w:cs="Times New Roman"/>
+          <w:kern w:val="0"/>
+          <w:lang w:eastAsia="en-NZ"/>
+          <w14:ligatures w14:val="none"/>
+        </w:rPr>
+        <w:t xml:space="preserve"> Yes </w:t>
+      </w:r>
+      <w:r>
+        <w:rPr>
+          <w:rFonts w:ascii="Segoe UI Symbol" w:eastAsia="Times New Roman" w:hAnsi="Segoe UI Symbol" w:cs="Segoe UI Symbol"/>
+          <w:kern w:val="0"/>
+          <w:lang w:eastAsia="en-NZ"/>
+          <w14:ligatures w14:val="none"/>
+        </w:rPr>
+        <w:t>☐</w:t>
+      </w:r>
+      <w:r>
+        <w:rPr>
+          <w:rFonts w:ascii="Times New Roman" w:eastAsia="Times New Roman" w:hAnsi="Times New Roman" w:cs="Times New Roman"/>
+          <w:kern w:val="0"/>
+          <w:lang w:eastAsia="en-NZ"/>
+          <w14:ligatures w14:val="none"/>
+        </w:rPr>
+        <w:t xml:space="preserve"> No</w:t>
+      </w:r>
+    </w:p>
+    <w:p>
+      <w:pPr>
+        <w:spacing w:before="100" w:beforeAutospacing="1" w:after="100" w:afterAutospacing="1" w:line="240" w:lineRule="auto"/>
+        <w:rPr>
+          <w:rFonts w:ascii="Times New Roman" w:eastAsia="Times New Roman" w:hAnsi="Times New Roman" w:cs="Times New Roman"/>
+          <w:kern w:val="0"/>
+          <w:lang w:eastAsia="en-NZ"/>
+          <w14:ligatures w14:val="none"/>
+        </w:rPr>
+      </w:pPr>
+      <w:r>
+        <w:rPr>
+          <w:rFonts w:ascii="Times New Roman" w:eastAsia="Times New Roman" w:hAnsi="Times New Roman" w:cs="Times New Roman"/>
+          <w:b/>
+          <w:bCs/>
+          <w:kern w:val="0"/>
+          <w:lang w:eastAsia="en-NZ"/>
+          <w14:ligatures w14:val="none"/>
+        </w:rPr>
         <w:lastRenderedPageBreak/>
-        <w:t xml:space="preserve">This assessment does not decide if I am eligible for government home-based support or residential care. </w:t>
+        <w:t>I consent to:</w:t>
+      </w:r>
+    </w:p>
+    <w:p>
+      <w:pPr>
+        <w:numPr>
+          <w:ilvl w:val="0"/>
+          <w:numId w:val="7"/>
+        </w:numPr>
+        <w:spacing w:before="100" w:beforeAutospacing="1" w:after="100" w:afterAutospacing="1" w:line="240" w:lineRule="auto"/>
+        <w:rPr>
+          <w:rFonts w:ascii="Times New Roman" w:eastAsia="Times New Roman" w:hAnsi="Times New Roman" w:cs="Times New Roman"/>
+          <w:kern w:val="0"/>
+          <w:lang w:eastAsia="en-NZ"/>
+          <w14:ligatures w14:val="none"/>
+        </w:rPr>
+      </w:pPr>
+      <w:r>
+        <w:rPr>
+          <w:rFonts w:ascii="Times New Roman" w:eastAsia="Times New Roman" w:hAnsi="Times New Roman" w:cs="Times New Roman"/>
+          <w:kern w:val="0"/>
+          <w:lang w:eastAsia="en-NZ"/>
+          <w14:ligatures w14:val="none"/>
+        </w:rPr>
+        <w:t xml:space="preserve">Taikura Trust using this information to help support my disability support needs (through service coordination). </w:t>
       </w:r>
       <w:r>
         <w:rPr>
@@ -2325,28 +2293,6 @@
     </w:p>
     <w:p>
       <w:pPr>
-        <w:spacing w:before="100" w:beforeAutospacing="1" w:after="100" w:afterAutospacing="1" w:line="240" w:lineRule="auto"/>
-        <w:rPr>
-          <w:rFonts w:ascii="Times New Roman" w:eastAsia="Times New Roman" w:hAnsi="Times New Roman" w:cs="Times New Roman"/>
-          <w:kern w:val="0"/>
-          <w:lang w:eastAsia="en-NZ"/>
-          <w14:ligatures w14:val="none"/>
-        </w:rPr>
-      </w:pPr>
-      <w:r>
-        <w:rPr>
-          <w:rFonts w:ascii="Times New Roman" w:eastAsia="Times New Roman" w:hAnsi="Times New Roman" w:cs="Times New Roman"/>
-          <w:b/>
-          <w:bCs/>
-          <w:kern w:val="0"/>
-          <w:lang w:eastAsia="en-NZ"/>
-          <w14:ligatures w14:val="none"/>
-        </w:rPr>
-        <w:t>I consent to:</w:t>
-      </w:r>
-    </w:p>
-    <w:p>
-      <w:pPr>
         <w:numPr>
           <w:ilvl w:val="0"/>
           <w:numId w:val="7"/>
@@ -2359,25 +2305,14 @@
           <w14:ligatures w14:val="none"/>
         </w:rPr>
       </w:pPr>
-      <w:proofErr w:type="spellStart"/>
-      <w:r>
-        <w:rPr>
-          <w:rFonts w:ascii="Times New Roman" w:eastAsia="Times New Roman" w:hAnsi="Times New Roman" w:cs="Times New Roman"/>
-          <w:kern w:val="0"/>
-          <w:lang w:eastAsia="en-NZ"/>
-          <w14:ligatures w14:val="none"/>
-        </w:rPr>
-        <w:t>Taikura</w:t>
-      </w:r>
-      <w:proofErr w:type="spellEnd"/>
-      <w:r>
-        <w:rPr>
-          <w:rFonts w:ascii="Times New Roman" w:eastAsia="Times New Roman" w:hAnsi="Times New Roman" w:cs="Times New Roman"/>
-          <w:kern w:val="0"/>
-          <w:lang w:eastAsia="en-NZ"/>
-          <w14:ligatures w14:val="none"/>
-        </w:rPr>
-        <w:t xml:space="preserve"> Trust using this information to help support my disability support needs (through service coordination). </w:t>
+      <w:r>
+        <w:rPr>
+          <w:rFonts w:ascii="Times New Roman" w:eastAsia="Times New Roman" w:hAnsi="Times New Roman" w:cs="Times New Roman"/>
+          <w:kern w:val="0"/>
+          <w:lang w:eastAsia="en-NZ"/>
+          <w14:ligatures w14:val="none"/>
+        </w:rPr>
+        <w:t xml:space="preserve">Taikura Trust accessing my medical reports which clarify my disability and/or my health concerns. </w:t>
       </w:r>
       <w:r>
         <w:rPr>
@@ -2430,25 +2365,14 @@
           <w14:ligatures w14:val="none"/>
         </w:rPr>
       </w:pPr>
-      <w:proofErr w:type="spellStart"/>
-      <w:r>
-        <w:rPr>
-          <w:rFonts w:ascii="Times New Roman" w:eastAsia="Times New Roman" w:hAnsi="Times New Roman" w:cs="Times New Roman"/>
-          <w:kern w:val="0"/>
-          <w:lang w:eastAsia="en-NZ"/>
-          <w14:ligatures w14:val="none"/>
-        </w:rPr>
-        <w:t>Taikura</w:t>
-      </w:r>
-      <w:proofErr w:type="spellEnd"/>
-      <w:r>
-        <w:rPr>
-          <w:rFonts w:ascii="Times New Roman" w:eastAsia="Times New Roman" w:hAnsi="Times New Roman" w:cs="Times New Roman"/>
-          <w:kern w:val="0"/>
-          <w:lang w:eastAsia="en-NZ"/>
-          <w14:ligatures w14:val="none"/>
-        </w:rPr>
-        <w:t xml:space="preserve"> Trust accessing my medical reports which clarify my disability and/or my health concerns. </w:t>
+      <w:r>
+        <w:rPr>
+          <w:rFonts w:ascii="Times New Roman" w:eastAsia="Times New Roman" w:hAnsi="Times New Roman" w:cs="Times New Roman"/>
+          <w:kern w:val="0"/>
+          <w:lang w:eastAsia="en-NZ"/>
+          <w14:ligatures w14:val="none"/>
+        </w:rPr>
+        <w:t xml:space="preserve">Relevant information from my assessment being shared with MOH, Health Professionals and/or my Service Provider to support my safety and well-being. </w:t>
       </w:r>
       <w:r>
         <w:rPr>
@@ -2508,87 +2432,7 @@
           <w:lang w:eastAsia="en-NZ"/>
           <w14:ligatures w14:val="none"/>
         </w:rPr>
-        <w:t xml:space="preserve">Relevant information from my assessment being shared with MOH, Health Professionals and/or my Service Provider to support my safety and well-being. </w:t>
-      </w:r>
-      <w:r>
-        <w:rPr>
-          <w:rFonts w:ascii="Segoe UI Symbol" w:eastAsia="Times New Roman" w:hAnsi="Segoe UI Symbol" w:cs="Segoe UI Symbol"/>
-          <w:kern w:val="0"/>
-          <w:lang w:eastAsia="en-NZ"/>
-          <w14:ligatures w14:val="none"/>
-        </w:rPr>
-        <w:t>☒</w:t>
-      </w:r>
-      <w:r>
-        <w:rPr>
-          <w:rFonts w:ascii="Times New Roman" w:eastAsia="Times New Roman" w:hAnsi="Times New Roman" w:cs="Times New Roman"/>
-          <w:kern w:val="0"/>
-          <w:lang w:eastAsia="en-NZ"/>
-          <w14:ligatures w14:val="none"/>
-        </w:rPr>
-        <w:t xml:space="preserve"> Yes </w:t>
-      </w:r>
-      <w:r>
-        <w:rPr>
-          <w:rFonts w:ascii="Segoe UI Symbol" w:eastAsia="Times New Roman" w:hAnsi="Segoe UI Symbol" w:cs="Segoe UI Symbol"/>
-          <w:kern w:val="0"/>
-          <w:lang w:eastAsia="en-NZ"/>
-          <w14:ligatures w14:val="none"/>
-        </w:rPr>
-        <w:t>☐</w:t>
-      </w:r>
-      <w:r>
-        <w:rPr>
-          <w:rFonts w:ascii="Times New Roman" w:eastAsia="Times New Roman" w:hAnsi="Times New Roman" w:cs="Times New Roman"/>
-          <w:kern w:val="0"/>
-          <w:lang w:eastAsia="en-NZ"/>
-          <w14:ligatures w14:val="none"/>
-        </w:rPr>
-        <w:t xml:space="preserve"> No</w:t>
-      </w:r>
-    </w:p>
-    <w:p>
-      <w:pPr>
-        <w:numPr>
-          <w:ilvl w:val="0"/>
-          <w:numId w:val="7"/>
-        </w:numPr>
-        <w:spacing w:before="100" w:beforeAutospacing="1" w:after="100" w:afterAutospacing="1" w:line="240" w:lineRule="auto"/>
-        <w:rPr>
-          <w:rFonts w:ascii="Times New Roman" w:eastAsia="Times New Roman" w:hAnsi="Times New Roman" w:cs="Times New Roman"/>
-          <w:kern w:val="0"/>
-          <w:lang w:eastAsia="en-NZ"/>
-          <w14:ligatures w14:val="none"/>
-        </w:rPr>
-      </w:pPr>
-      <w:r>
-        <w:rPr>
-          <w:rFonts w:ascii="Times New Roman" w:eastAsia="Times New Roman" w:hAnsi="Times New Roman" w:cs="Times New Roman"/>
-          <w:kern w:val="0"/>
-          <w:lang w:eastAsia="en-NZ"/>
-          <w14:ligatures w14:val="none"/>
-        </w:rPr>
-        <w:t xml:space="preserve">My assessment being stored by </w:t>
-      </w:r>
-      <w:proofErr w:type="spellStart"/>
-      <w:r>
-        <w:rPr>
-          <w:rFonts w:ascii="Times New Roman" w:eastAsia="Times New Roman" w:hAnsi="Times New Roman" w:cs="Times New Roman"/>
-          <w:kern w:val="0"/>
-          <w:lang w:eastAsia="en-NZ"/>
-          <w14:ligatures w14:val="none"/>
-        </w:rPr>
-        <w:t>Taikura</w:t>
-      </w:r>
-      <w:proofErr w:type="spellEnd"/>
-      <w:r>
-        <w:rPr>
-          <w:rFonts w:ascii="Times New Roman" w:eastAsia="Times New Roman" w:hAnsi="Times New Roman" w:cs="Times New Roman"/>
-          <w:kern w:val="0"/>
-          <w:lang w:eastAsia="en-NZ"/>
-          <w14:ligatures w14:val="none"/>
-        </w:rPr>
-        <w:t xml:space="preserve"> Trust. </w:t>
+        <w:t xml:space="preserve">My assessment being stored by Taikura Trust. </w:t>
       </w:r>
       <w:r>
         <w:rPr>
@@ -3244,29 +3088,29 @@
           <w:lang w:eastAsia="en-NZ"/>
           <w14:ligatures w14:val="none"/>
         </w:rPr>
+        <w:t>Communication</w:t>
+      </w:r>
+    </w:p>
+    <w:p>
+      <w:pPr>
+        <w:spacing w:before="100" w:beforeAutospacing="1" w:after="100" w:afterAutospacing="1" w:line="240" w:lineRule="auto"/>
+        <w:rPr>
+          <w:rFonts w:ascii="Times New Roman" w:eastAsia="Times New Roman" w:hAnsi="Times New Roman" w:cs="Times New Roman"/>
+          <w:kern w:val="0"/>
+          <w:lang w:eastAsia="en-NZ"/>
+          <w14:ligatures w14:val="none"/>
+        </w:rPr>
+      </w:pPr>
+      <w:r>
+        <w:rPr>
+          <w:rFonts w:ascii="Times New Roman" w:eastAsia="Times New Roman" w:hAnsi="Times New Roman" w:cs="Times New Roman"/>
+          <w:b/>
+          <w:bCs/>
+          <w:kern w:val="0"/>
+          <w:lang w:eastAsia="en-NZ"/>
+          <w14:ligatures w14:val="none"/>
+        </w:rPr>
         <w:lastRenderedPageBreak/>
-        <w:t>Communication</w:t>
-      </w:r>
-    </w:p>
-    <w:p>
-      <w:pPr>
-        <w:spacing w:before="100" w:beforeAutospacing="1" w:after="100" w:afterAutospacing="1" w:line="240" w:lineRule="auto"/>
-        <w:rPr>
-          <w:rFonts w:ascii="Times New Roman" w:eastAsia="Times New Roman" w:hAnsi="Times New Roman" w:cs="Times New Roman"/>
-          <w:kern w:val="0"/>
-          <w:lang w:eastAsia="en-NZ"/>
-          <w14:ligatures w14:val="none"/>
-        </w:rPr>
-      </w:pPr>
-      <w:r>
-        <w:rPr>
-          <w:rFonts w:ascii="Times New Roman" w:eastAsia="Times New Roman" w:hAnsi="Times New Roman" w:cs="Times New Roman"/>
-          <w:b/>
-          <w:bCs/>
-          <w:kern w:val="0"/>
-          <w:lang w:eastAsia="en-NZ"/>
-          <w14:ligatures w14:val="none"/>
-        </w:rPr>
         <w:t>Ability to express core needs:</w:t>
       </w:r>
       <w:r>
@@ -3447,27 +3291,7 @@
           <w14:ligatures w14:val="none"/>
         </w:rPr>
         <w:br/>
-        <w:t xml:space="preserve">John is non-verbal. A high level of interpretation is needed to understand what John wants. He can say a few words, such as ‘yes’ and ‘no,’ but often relies on gestures. His family often needs to observe his </w:t>
-      </w:r>
-      <w:proofErr w:type="spellStart"/>
-      <w:r>
-        <w:rPr>
-          <w:rFonts w:ascii="Times New Roman" w:eastAsia="Times New Roman" w:hAnsi="Times New Roman" w:cs="Times New Roman"/>
-          <w:kern w:val="0"/>
-          <w:lang w:eastAsia="en-NZ"/>
-          <w14:ligatures w14:val="none"/>
-        </w:rPr>
-        <w:t>behavior</w:t>
-      </w:r>
-      <w:proofErr w:type="spellEnd"/>
-      <w:r>
-        <w:rPr>
-          <w:rFonts w:ascii="Times New Roman" w:eastAsia="Times New Roman" w:hAnsi="Times New Roman" w:cs="Times New Roman"/>
-          <w:kern w:val="0"/>
-          <w:lang w:eastAsia="en-NZ"/>
-          <w14:ligatures w14:val="none"/>
-        </w:rPr>
-        <w:t xml:space="preserve"> to determine his needs.</w:t>
+        <w:t>John is non-verbal. A high level of interpretation is needed to understand what John wants. He can say a few words, such as ‘yes’ and ‘no,’ but often relies on gestures. His family often needs to observe his behavior to determine his needs.</w:t>
       </w:r>
     </w:p>
     <w:p>
@@ -3770,27 +3594,7 @@
           <w14:ligatures w14:val="none"/>
         </w:rPr>
         <w:br/>
-        <w:t xml:space="preserve">No concerns with his hearing and vision. John is sensitive to loud noises and prefers firm pressure. He enjoys tactile stimulation and will often engage in repetitive </w:t>
-      </w:r>
-      <w:proofErr w:type="spellStart"/>
-      <w:r>
-        <w:rPr>
-          <w:rFonts w:ascii="Times New Roman" w:eastAsia="Times New Roman" w:hAnsi="Times New Roman" w:cs="Times New Roman"/>
-          <w:kern w:val="0"/>
-          <w:lang w:eastAsia="en-NZ"/>
-          <w14:ligatures w14:val="none"/>
-        </w:rPr>
-        <w:t>behaviors</w:t>
-      </w:r>
-      <w:proofErr w:type="spellEnd"/>
-      <w:r>
-        <w:rPr>
-          <w:rFonts w:ascii="Times New Roman" w:eastAsia="Times New Roman" w:hAnsi="Times New Roman" w:cs="Times New Roman"/>
-          <w:kern w:val="0"/>
-          <w:lang w:eastAsia="en-NZ"/>
-          <w14:ligatures w14:val="none"/>
-        </w:rPr>
-        <w:t xml:space="preserve"> such as tapping or banging objects.</w:t>
+        <w:t>No concerns with his hearing and vision. John is sensitive to loud noises and prefers firm pressure. He enjoys tactile stimulation and will often engage in repetitive behaviors such as tapping or banging objects.</w:t>
       </w:r>
     </w:p>
     <w:p>
@@ -4357,27 +4161,7 @@
           <w14:ligatures w14:val="none"/>
         </w:rPr>
         <w:br/>
-        <w:t xml:space="preserve">John is very active and constantly on the move. His </w:t>
-      </w:r>
-      <w:proofErr w:type="spellStart"/>
-      <w:r>
-        <w:rPr>
-          <w:rFonts w:ascii="Times New Roman" w:eastAsia="Times New Roman" w:hAnsi="Times New Roman" w:cs="Times New Roman"/>
-          <w:kern w:val="0"/>
-          <w:lang w:eastAsia="en-NZ"/>
-          <w14:ligatures w14:val="none"/>
-        </w:rPr>
-        <w:t>behavior</w:t>
-      </w:r>
-      <w:proofErr w:type="spellEnd"/>
-      <w:r>
-        <w:rPr>
-          <w:rFonts w:ascii="Times New Roman" w:eastAsia="Times New Roman" w:hAnsi="Times New Roman" w:cs="Times New Roman"/>
-          <w:kern w:val="0"/>
-          <w:lang w:eastAsia="en-NZ"/>
-          <w14:ligatures w14:val="none"/>
-        </w:rPr>
-        <w:t xml:space="preserve"> in the car has improved, but the family continues to use child locks for safety. He enjoys riding the bus to school but often wanders off when in the community.</w:t>
+        <w:t>John is very active and constantly on the move. His behavior in the car has improved, but the family continues to use child locks for safety. He enjoys riding the bus to school but often wanders off when in the community.</w:t>
       </w:r>
     </w:p>
     <w:p>
@@ -4397,7 +4181,6 @@
           <w:lang w:eastAsia="en-NZ"/>
           <w14:ligatures w14:val="none"/>
         </w:rPr>
-        <w:lastRenderedPageBreak/>
         <w:pict w14:anchorId="487EFAD4">
           <v:rect id="_x0000_i1033" style="width:0;height:1.5pt" o:hralign="center" o:hrstd="t" o:hr="t" fillcolor="#a0a0a0" stroked="f"/>
         </w:pict>
@@ -4429,6 +4212,7 @@
           <w:lang w:eastAsia="en-NZ"/>
           <w14:ligatures w14:val="none"/>
         </w:rPr>
+        <w:lastRenderedPageBreak/>
         <w:t>Household Management (Adult Clients Only)</w:t>
       </w:r>
     </w:p>
@@ -5629,7 +5413,6 @@
           <w:lang w:eastAsia="en-NZ"/>
           <w14:ligatures w14:val="none"/>
         </w:rPr>
-        <w:lastRenderedPageBreak/>
         <w:t>Narrative:</w:t>
       </w:r>
       <w:r>
@@ -5660,6 +5443,7 @@
           <w:lang w:eastAsia="en-NZ"/>
           <w14:ligatures w14:val="none"/>
         </w:rPr>
+        <w:lastRenderedPageBreak/>
         <w:pict w14:anchorId="2691F982">
           <v:rect id="_x0000_i1036" style="width:0;height:1.5pt" o:hralign="center" o:hrstd="t" o:hr="t" fillcolor="#a0a0a0" stroked="f"/>
         </w:pict>
@@ -6025,31 +5809,7 @@
           <w:lang w:eastAsia="en-NZ"/>
           <w14:ligatures w14:val="none"/>
         </w:rPr>
-        <w:t xml:space="preserve">Sleep and night </w:t>
-      </w:r>
-      <w:proofErr w:type="spellStart"/>
-      <w:r>
-        <w:rPr>
-          <w:rFonts w:ascii="Times New Roman" w:eastAsia="Times New Roman" w:hAnsi="Times New Roman" w:cs="Times New Roman"/>
-          <w:b/>
-          <w:bCs/>
-          <w:kern w:val="0"/>
-          <w:lang w:eastAsia="en-NZ"/>
-          <w14:ligatures w14:val="none"/>
-        </w:rPr>
-        <w:t>behavior</w:t>
-      </w:r>
-      <w:proofErr w:type="spellEnd"/>
-      <w:r>
-        <w:rPr>
-          <w:rFonts w:ascii="Times New Roman" w:eastAsia="Times New Roman" w:hAnsi="Times New Roman" w:cs="Times New Roman"/>
-          <w:b/>
-          <w:bCs/>
-          <w:kern w:val="0"/>
-          <w:lang w:eastAsia="en-NZ"/>
-          <w14:ligatures w14:val="none"/>
-        </w:rPr>
-        <w:t>, e.g., insomnia, excessive sleep:</w:t>
+        <w:t>Sleep and night behavior, e.g., insomnia, excessive sleep:</w:t>
       </w:r>
       <w:r>
         <w:rPr>
@@ -6231,27 +5991,7 @@
           <w14:ligatures w14:val="none"/>
         </w:rPr>
         <w:br/>
-        <w:t xml:space="preserve">John can become frustrated and may damage property. His </w:t>
-      </w:r>
-      <w:proofErr w:type="spellStart"/>
-      <w:r>
-        <w:rPr>
-          <w:rFonts w:ascii="Times New Roman" w:eastAsia="Times New Roman" w:hAnsi="Times New Roman" w:cs="Times New Roman"/>
-          <w:kern w:val="0"/>
-          <w:lang w:eastAsia="en-NZ"/>
-          <w14:ligatures w14:val="none"/>
-        </w:rPr>
-        <w:t>behavior</w:t>
-      </w:r>
-      <w:proofErr w:type="spellEnd"/>
-      <w:r>
-        <w:rPr>
-          <w:rFonts w:ascii="Times New Roman" w:eastAsia="Times New Roman" w:hAnsi="Times New Roman" w:cs="Times New Roman"/>
-          <w:kern w:val="0"/>
-          <w:lang w:eastAsia="en-NZ"/>
-          <w14:ligatures w14:val="none"/>
-        </w:rPr>
-        <w:t xml:space="preserve"> needs careful management, especially in public spaces.</w:t>
+        <w:t>John can become frustrated and may damage property. His behavior needs careful management, especially in public spaces.</w:t>
       </w:r>
     </w:p>
     <w:p>
@@ -6759,7 +6499,6 @@
           <w:lang w:eastAsia="en-NZ"/>
           <w14:ligatures w14:val="none"/>
         </w:rPr>
-        <w:lastRenderedPageBreak/>
         <w:t>Additional information:</w:t>
       </w:r>
       <w:r>
@@ -6821,6 +6560,7 @@
           <w:lang w:eastAsia="en-NZ"/>
           <w14:ligatures w14:val="none"/>
         </w:rPr>
+        <w:lastRenderedPageBreak/>
         <w:t>Recreational and Social</w:t>
       </w:r>
     </w:p>
@@ -7155,31 +6895,7 @@
           <w:lang w:eastAsia="en-NZ"/>
           <w14:ligatures w14:val="none"/>
         </w:rPr>
-        <w:t xml:space="preserve">Vocational support, e.g., WINZ, Community Employment Trusts, </w:t>
-      </w:r>
-      <w:proofErr w:type="spellStart"/>
-      <w:r>
-        <w:rPr>
-          <w:rFonts w:ascii="Times New Roman" w:eastAsia="Times New Roman" w:hAnsi="Times New Roman" w:cs="Times New Roman"/>
-          <w:b/>
-          <w:bCs/>
-          <w:kern w:val="0"/>
-          <w:lang w:eastAsia="en-NZ"/>
-          <w14:ligatures w14:val="none"/>
-        </w:rPr>
-        <w:t>Workbridge</w:t>
-      </w:r>
-      <w:proofErr w:type="spellEnd"/>
-      <w:r>
-        <w:rPr>
-          <w:rFonts w:ascii="Times New Roman" w:eastAsia="Times New Roman" w:hAnsi="Times New Roman" w:cs="Times New Roman"/>
-          <w:b/>
-          <w:bCs/>
-          <w:kern w:val="0"/>
-          <w:lang w:eastAsia="en-NZ"/>
-          <w14:ligatures w14:val="none"/>
-        </w:rPr>
-        <w:t>:</w:t>
+        <w:t>Vocational support, e.g., WINZ, Community Employment Trusts, Workbridge:</w:t>
       </w:r>
       <w:r>
         <w:rPr>
@@ -7659,127 +7375,127 @@
           <w:lang w:eastAsia="en-NZ"/>
           <w14:ligatures w14:val="none"/>
         </w:rPr>
+        <w:t xml:space="preserve">Information being collected, stored, and used for the purpose of identifying support needs and for service coordination in that regard. </w:t>
+      </w:r>
+      <w:r>
+        <w:rPr>
+          <w:rFonts w:ascii="Segoe UI Symbol" w:eastAsia="Times New Roman" w:hAnsi="Segoe UI Symbol" w:cs="Segoe UI Symbol"/>
+          <w:kern w:val="0"/>
+          <w:lang w:eastAsia="en-NZ"/>
+          <w14:ligatures w14:val="none"/>
+        </w:rPr>
+        <w:t>☒</w:t>
+      </w:r>
+      <w:r>
+        <w:rPr>
+          <w:rFonts w:ascii="Times New Roman" w:eastAsia="Times New Roman" w:hAnsi="Times New Roman" w:cs="Times New Roman"/>
+          <w:kern w:val="0"/>
+          <w:lang w:eastAsia="en-NZ"/>
+          <w14:ligatures w14:val="none"/>
+        </w:rPr>
+        <w:t xml:space="preserve"> Yes </w:t>
+      </w:r>
+      <w:r>
+        <w:rPr>
+          <w:rFonts w:ascii="Segoe UI Symbol" w:eastAsia="Times New Roman" w:hAnsi="Segoe UI Symbol" w:cs="Segoe UI Symbol"/>
+          <w:kern w:val="0"/>
+          <w:lang w:eastAsia="en-NZ"/>
+          <w14:ligatures w14:val="none"/>
+        </w:rPr>
+        <w:t>☐</w:t>
+      </w:r>
+      <w:r>
+        <w:rPr>
+          <w:rFonts w:ascii="Times New Roman" w:eastAsia="Times New Roman" w:hAnsi="Times New Roman" w:cs="Times New Roman"/>
+          <w:kern w:val="0"/>
+          <w:lang w:eastAsia="en-NZ"/>
+          <w14:ligatures w14:val="none"/>
+        </w:rPr>
+        <w:t xml:space="preserve"> No</w:t>
+      </w:r>
+    </w:p>
+    <w:p>
+      <w:pPr>
+        <w:numPr>
+          <w:ilvl w:val="0"/>
+          <w:numId w:val="23"/>
+        </w:numPr>
+        <w:spacing w:before="100" w:beforeAutospacing="1" w:after="100" w:afterAutospacing="1" w:line="240" w:lineRule="auto"/>
+        <w:rPr>
+          <w:rFonts w:ascii="Times New Roman" w:eastAsia="Times New Roman" w:hAnsi="Times New Roman" w:cs="Times New Roman"/>
+          <w:kern w:val="0"/>
+          <w:lang w:eastAsia="en-NZ"/>
+          <w14:ligatures w14:val="none"/>
+        </w:rPr>
+      </w:pPr>
+      <w:r>
+        <w:rPr>
+          <w:rFonts w:ascii="Times New Roman" w:eastAsia="Times New Roman" w:hAnsi="Times New Roman" w:cs="Times New Roman"/>
+          <w:kern w:val="0"/>
+          <w:lang w:eastAsia="en-NZ"/>
+          <w14:ligatures w14:val="none"/>
+        </w:rPr>
+        <w:t xml:space="preserve">Information being collected for those purposes, including accessing relevant information held by other agencies (please specify). </w:t>
+      </w:r>
+      <w:r>
+        <w:rPr>
+          <w:rFonts w:ascii="Segoe UI Symbol" w:eastAsia="Times New Roman" w:hAnsi="Segoe UI Symbol" w:cs="Segoe UI Symbol"/>
+          <w:kern w:val="0"/>
+          <w:lang w:eastAsia="en-NZ"/>
+          <w14:ligatures w14:val="none"/>
+        </w:rPr>
+        <w:t>☒</w:t>
+      </w:r>
+      <w:r>
+        <w:rPr>
+          <w:rFonts w:ascii="Times New Roman" w:eastAsia="Times New Roman" w:hAnsi="Times New Roman" w:cs="Times New Roman"/>
+          <w:kern w:val="0"/>
+          <w:lang w:eastAsia="en-NZ"/>
+          <w14:ligatures w14:val="none"/>
+        </w:rPr>
+        <w:t xml:space="preserve"> Yes </w:t>
+      </w:r>
+      <w:r>
+        <w:rPr>
+          <w:rFonts w:ascii="Segoe UI Symbol" w:eastAsia="Times New Roman" w:hAnsi="Segoe UI Symbol" w:cs="Segoe UI Symbol"/>
+          <w:kern w:val="0"/>
+          <w:lang w:eastAsia="en-NZ"/>
+          <w14:ligatures w14:val="none"/>
+        </w:rPr>
+        <w:t>☐</w:t>
+      </w:r>
+      <w:r>
+        <w:rPr>
+          <w:rFonts w:ascii="Times New Roman" w:eastAsia="Times New Roman" w:hAnsi="Times New Roman" w:cs="Times New Roman"/>
+          <w:kern w:val="0"/>
+          <w:lang w:eastAsia="en-NZ"/>
+          <w14:ligatures w14:val="none"/>
+        </w:rPr>
+        <w:t xml:space="preserve"> No</w:t>
+      </w:r>
+    </w:p>
+    <w:p>
+      <w:pPr>
+        <w:numPr>
+          <w:ilvl w:val="0"/>
+          <w:numId w:val="23"/>
+        </w:numPr>
+        <w:spacing w:before="100" w:beforeAutospacing="1" w:after="100" w:afterAutospacing="1" w:line="240" w:lineRule="auto"/>
+        <w:rPr>
+          <w:rFonts w:ascii="Times New Roman" w:eastAsia="Times New Roman" w:hAnsi="Times New Roman" w:cs="Times New Roman"/>
+          <w:kern w:val="0"/>
+          <w:lang w:eastAsia="en-NZ"/>
+          <w14:ligatures w14:val="none"/>
+        </w:rPr>
+      </w:pPr>
+      <w:r>
+        <w:rPr>
+          <w:rFonts w:ascii="Times New Roman" w:eastAsia="Times New Roman" w:hAnsi="Times New Roman" w:cs="Times New Roman"/>
+          <w:kern w:val="0"/>
+          <w:lang w:eastAsia="en-NZ"/>
+          <w14:ligatures w14:val="none"/>
+        </w:rPr>
         <w:lastRenderedPageBreak/>
-        <w:t xml:space="preserve">Information being collected, stored, and used for the purpose of identifying support needs and for service coordination in that regard. </w:t>
-      </w:r>
-      <w:r>
-        <w:rPr>
-          <w:rFonts w:ascii="Segoe UI Symbol" w:eastAsia="Times New Roman" w:hAnsi="Segoe UI Symbol" w:cs="Segoe UI Symbol"/>
-          <w:kern w:val="0"/>
-          <w:lang w:eastAsia="en-NZ"/>
-          <w14:ligatures w14:val="none"/>
-        </w:rPr>
-        <w:t>☒</w:t>
-      </w:r>
-      <w:r>
-        <w:rPr>
-          <w:rFonts w:ascii="Times New Roman" w:eastAsia="Times New Roman" w:hAnsi="Times New Roman" w:cs="Times New Roman"/>
-          <w:kern w:val="0"/>
-          <w:lang w:eastAsia="en-NZ"/>
-          <w14:ligatures w14:val="none"/>
-        </w:rPr>
-        <w:t xml:space="preserve"> Yes </w:t>
-      </w:r>
-      <w:r>
-        <w:rPr>
-          <w:rFonts w:ascii="Segoe UI Symbol" w:eastAsia="Times New Roman" w:hAnsi="Segoe UI Symbol" w:cs="Segoe UI Symbol"/>
-          <w:kern w:val="0"/>
-          <w:lang w:eastAsia="en-NZ"/>
-          <w14:ligatures w14:val="none"/>
-        </w:rPr>
-        <w:t>☐</w:t>
-      </w:r>
-      <w:r>
-        <w:rPr>
-          <w:rFonts w:ascii="Times New Roman" w:eastAsia="Times New Roman" w:hAnsi="Times New Roman" w:cs="Times New Roman"/>
-          <w:kern w:val="0"/>
-          <w:lang w:eastAsia="en-NZ"/>
-          <w14:ligatures w14:val="none"/>
-        </w:rPr>
-        <w:t xml:space="preserve"> No</w:t>
-      </w:r>
-    </w:p>
-    <w:p>
-      <w:pPr>
-        <w:numPr>
-          <w:ilvl w:val="0"/>
-          <w:numId w:val="23"/>
-        </w:numPr>
-        <w:spacing w:before="100" w:beforeAutospacing="1" w:after="100" w:afterAutospacing="1" w:line="240" w:lineRule="auto"/>
-        <w:rPr>
-          <w:rFonts w:ascii="Times New Roman" w:eastAsia="Times New Roman" w:hAnsi="Times New Roman" w:cs="Times New Roman"/>
-          <w:kern w:val="0"/>
-          <w:lang w:eastAsia="en-NZ"/>
-          <w14:ligatures w14:val="none"/>
-        </w:rPr>
-      </w:pPr>
-      <w:r>
-        <w:rPr>
-          <w:rFonts w:ascii="Times New Roman" w:eastAsia="Times New Roman" w:hAnsi="Times New Roman" w:cs="Times New Roman"/>
-          <w:kern w:val="0"/>
-          <w:lang w:eastAsia="en-NZ"/>
-          <w14:ligatures w14:val="none"/>
-        </w:rPr>
-        <w:t xml:space="preserve">Information being collected for those purposes, including accessing relevant information held by other agencies (please specify). </w:t>
-      </w:r>
-      <w:r>
-        <w:rPr>
-          <w:rFonts w:ascii="Segoe UI Symbol" w:eastAsia="Times New Roman" w:hAnsi="Segoe UI Symbol" w:cs="Segoe UI Symbol"/>
-          <w:kern w:val="0"/>
-          <w:lang w:eastAsia="en-NZ"/>
-          <w14:ligatures w14:val="none"/>
-        </w:rPr>
-        <w:t>☒</w:t>
-      </w:r>
-      <w:r>
-        <w:rPr>
-          <w:rFonts w:ascii="Times New Roman" w:eastAsia="Times New Roman" w:hAnsi="Times New Roman" w:cs="Times New Roman"/>
-          <w:kern w:val="0"/>
-          <w:lang w:eastAsia="en-NZ"/>
-          <w14:ligatures w14:val="none"/>
-        </w:rPr>
-        <w:t xml:space="preserve"> Yes </w:t>
-      </w:r>
-      <w:r>
-        <w:rPr>
-          <w:rFonts w:ascii="Segoe UI Symbol" w:eastAsia="Times New Roman" w:hAnsi="Segoe UI Symbol" w:cs="Segoe UI Symbol"/>
-          <w:kern w:val="0"/>
-          <w:lang w:eastAsia="en-NZ"/>
-          <w14:ligatures w14:val="none"/>
-        </w:rPr>
-        <w:t>☐</w:t>
-      </w:r>
-      <w:r>
-        <w:rPr>
-          <w:rFonts w:ascii="Times New Roman" w:eastAsia="Times New Roman" w:hAnsi="Times New Roman" w:cs="Times New Roman"/>
-          <w:kern w:val="0"/>
-          <w:lang w:eastAsia="en-NZ"/>
-          <w14:ligatures w14:val="none"/>
-        </w:rPr>
-        <w:t xml:space="preserve"> No</w:t>
-      </w:r>
-    </w:p>
-    <w:p>
-      <w:pPr>
-        <w:numPr>
-          <w:ilvl w:val="0"/>
-          <w:numId w:val="23"/>
-        </w:numPr>
-        <w:spacing w:before="100" w:beforeAutospacing="1" w:after="100" w:afterAutospacing="1" w:line="240" w:lineRule="auto"/>
-        <w:rPr>
-          <w:rFonts w:ascii="Times New Roman" w:eastAsia="Times New Roman" w:hAnsi="Times New Roman" w:cs="Times New Roman"/>
-          <w:kern w:val="0"/>
-          <w:lang w:eastAsia="en-NZ"/>
-          <w14:ligatures w14:val="none"/>
-        </w:rPr>
-      </w:pPr>
-      <w:r>
-        <w:rPr>
-          <w:rFonts w:ascii="Times New Roman" w:eastAsia="Times New Roman" w:hAnsi="Times New Roman" w:cs="Times New Roman"/>
-          <w:kern w:val="0"/>
-          <w:lang w:eastAsia="en-NZ"/>
-          <w14:ligatures w14:val="none"/>
-        </w:rPr>
         <w:t xml:space="preserve">Information being disclosed only to the parties involved in assessment of support needs and service coordination. </w:t>
       </w:r>
       <w:r>
@@ -8195,27 +7911,7 @@
           <w:lang w:eastAsia="en-NZ"/>
           <w14:ligatures w14:val="none"/>
         </w:rPr>
-        <w:t xml:space="preserve"> </w:t>
-      </w:r>
-      <w:proofErr w:type="spellStart"/>
-      <w:r>
-        <w:rPr>
-          <w:rFonts w:ascii="Times New Roman" w:eastAsia="Times New Roman" w:hAnsi="Times New Roman" w:cs="Times New Roman"/>
-          <w:kern w:val="0"/>
-          <w:lang w:eastAsia="en-NZ"/>
-          <w14:ligatures w14:val="none"/>
-        </w:rPr>
-        <w:t>Taikura</w:t>
-      </w:r>
-      <w:proofErr w:type="spellEnd"/>
-      <w:r>
-        <w:rPr>
-          <w:rFonts w:ascii="Times New Roman" w:eastAsia="Times New Roman" w:hAnsi="Times New Roman" w:cs="Times New Roman"/>
-          <w:kern w:val="0"/>
-          <w:lang w:eastAsia="en-NZ"/>
-          <w14:ligatures w14:val="none"/>
-        </w:rPr>
-        <w:t xml:space="preserve"> Trust</w:t>
+        <w:t xml:space="preserve"> Taikura Trust</w:t>
       </w:r>
     </w:p>
     <w:p>
@@ -8285,27 +7981,7 @@
           <w:lang w:eastAsia="en-NZ"/>
           <w14:ligatures w14:val="none"/>
         </w:rPr>
-        <w:t xml:space="preserve"> </w:t>
-      </w:r>
-      <w:proofErr w:type="spellStart"/>
-      <w:r>
-        <w:rPr>
-          <w:rFonts w:ascii="Times New Roman" w:eastAsia="Times New Roman" w:hAnsi="Times New Roman" w:cs="Times New Roman"/>
-          <w:kern w:val="0"/>
-          <w:lang w:eastAsia="en-NZ"/>
-          <w14:ligatures w14:val="none"/>
-        </w:rPr>
-        <w:t>Taikura</w:t>
-      </w:r>
-      <w:proofErr w:type="spellEnd"/>
-      <w:r>
-        <w:rPr>
-          <w:rFonts w:ascii="Times New Roman" w:eastAsia="Times New Roman" w:hAnsi="Times New Roman" w:cs="Times New Roman"/>
-          <w:kern w:val="0"/>
-          <w:lang w:eastAsia="en-NZ"/>
-          <w14:ligatures w14:val="none"/>
-        </w:rPr>
-        <w:t xml:space="preserve"> Trust</w:t>
+        <w:t xml:space="preserve"> Taikura Trust</w:t>
       </w:r>
     </w:p>
     <w:p>
@@ -8388,27 +8064,7 @@
           <w14:ligatures w14:val="none"/>
         </w:rPr>
         <w:br/>
-        <w:t xml:space="preserve">I have read and discussed this assessment (and the appeal procedure) with the assessment facilitator. I understand the nature and effect of this assessment, including that the assessment will be used to provide for my disability-related needs, and may be used to determine whether I will receive government-funded assistance in respect to my disability </w:t>
-      </w:r>
-      <w:proofErr w:type="gramStart"/>
-      <w:r>
-        <w:rPr>
-          <w:rFonts w:ascii="Times New Roman" w:eastAsia="Times New Roman" w:hAnsi="Times New Roman" w:cs="Times New Roman"/>
-          <w:kern w:val="0"/>
-          <w:lang w:eastAsia="en-NZ"/>
-          <w14:ligatures w14:val="none"/>
-        </w:rPr>
-        <w:t>and also</w:t>
-      </w:r>
-      <w:proofErr w:type="gramEnd"/>
-      <w:r>
-        <w:rPr>
-          <w:rFonts w:ascii="Times New Roman" w:eastAsia="Times New Roman" w:hAnsi="Times New Roman" w:cs="Times New Roman"/>
-          <w:kern w:val="0"/>
-          <w:lang w:eastAsia="en-NZ"/>
-          <w14:ligatures w14:val="none"/>
-        </w:rPr>
-        <w:t xml:space="preserve"> the extent I will have to pay for my own needs, and freely consent to this service being provided. </w:t>
+        <w:t xml:space="preserve">I have read and discussed this assessment (and the appeal procedure) with the assessment facilitator. I understand the nature and effect of this assessment, including that the assessment will be used to provide for my disability-related needs, and may be used to determine whether I will receive government-funded assistance in respect to my disability and also the extent I will have to pay for my own needs, and freely consent to this service being provided. </w:t>
       </w:r>
       <w:r>
         <w:rPr>
@@ -8566,7 +8222,6 @@
           <w:lang w:eastAsia="en-NZ"/>
           <w14:ligatures w14:val="none"/>
         </w:rPr>
-        <w:lastRenderedPageBreak/>
         <w:t>Assessment Facilitator</w:t>
       </w:r>
       <w:r>
@@ -8633,6 +8288,7 @@
           <w:lang w:eastAsia="en-NZ"/>
           <w14:ligatures w14:val="none"/>
         </w:rPr>
+        <w:lastRenderedPageBreak/>
         <w:t>X Date:</w:t>
       </w:r>
       <w:r>
@@ -9037,29 +8693,16 @@
           <w14:ligatures w14:val="none"/>
         </w:rPr>
       </w:pPr>
-      <w:proofErr w:type="spellStart"/>
-      <w:r>
-        <w:rPr>
-          <w:rFonts w:ascii="Times New Roman" w:eastAsia="Times New Roman" w:hAnsi="Times New Roman" w:cs="Times New Roman"/>
-          <w:b/>
-          <w:bCs/>
-          <w:kern w:val="0"/>
-          <w:lang w:eastAsia="en-NZ"/>
-          <w14:ligatures w14:val="none"/>
-        </w:rPr>
-        <w:t>Taikura</w:t>
-      </w:r>
-      <w:proofErr w:type="spellEnd"/>
-      <w:r>
-        <w:rPr>
-          <w:rFonts w:ascii="Times New Roman" w:eastAsia="Times New Roman" w:hAnsi="Times New Roman" w:cs="Times New Roman"/>
-          <w:b/>
-          <w:bCs/>
-          <w:kern w:val="0"/>
-          <w:lang w:eastAsia="en-NZ"/>
-          <w14:ligatures w14:val="none"/>
-        </w:rPr>
-        <w:t xml:space="preserve"> Trust</w:t>
+      <w:r>
+        <w:rPr>
+          <w:rFonts w:ascii="Times New Roman" w:eastAsia="Times New Roman" w:hAnsi="Times New Roman" w:cs="Times New Roman"/>
+          <w:b/>
+          <w:bCs/>
+          <w:kern w:val="0"/>
+          <w:lang w:eastAsia="en-NZ"/>
+          <w14:ligatures w14:val="none"/>
+        </w:rPr>
+        <w:t>Taikura Trust</w:t>
       </w:r>
       <w:r>
         <w:rPr>
@@ -9099,27 +8742,7 @@
           <w14:ligatures w14:val="none"/>
         </w:rPr>
         <w:br/>
-        <w:t xml:space="preserve">Freephone 0800 </w:t>
-      </w:r>
-      <w:proofErr w:type="spellStart"/>
-      <w:r>
-        <w:rPr>
-          <w:rFonts w:ascii="Times New Roman" w:eastAsia="Times New Roman" w:hAnsi="Times New Roman" w:cs="Times New Roman"/>
-          <w:kern w:val="0"/>
-          <w:lang w:eastAsia="en-NZ"/>
-          <w14:ligatures w14:val="none"/>
-        </w:rPr>
-        <w:t>Taikura</w:t>
-      </w:r>
-      <w:proofErr w:type="spellEnd"/>
-      <w:r>
-        <w:rPr>
-          <w:rFonts w:ascii="Times New Roman" w:eastAsia="Times New Roman" w:hAnsi="Times New Roman" w:cs="Times New Roman"/>
-          <w:kern w:val="0"/>
-          <w:lang w:eastAsia="en-NZ"/>
-          <w14:ligatures w14:val="none"/>
-        </w:rPr>
-        <w:t xml:space="preserve"> Trust</w:t>
+        <w:t>Freephone 0800 Taikura Trust</w:t>
       </w:r>
       <w:r>
         <w:rPr>

</xml_diff>

<commit_message>
added disability section text to output form
</commit_message>
<xml_diff>
--- a/OutputFormEmpty.docx
+++ b/OutputFormEmpty.docx
@@ -1,6 +1,6 @@
 
 <file path=word/document.xml><?xml version="1.0" encoding="utf-8"?>
-<w:document xmlns:wpc="http://schemas.microsoft.com/office/word/2010/wordprocessingCanvas" xmlns:cx="http://schemas.microsoft.com/office/drawing/2014/chartex" xmlns:cx1="http://schemas.microsoft.com/office/drawing/2015/9/8/chartex" xmlns:cx2="http://schemas.microsoft.com/office/drawing/2015/10/21/chartex" xmlns:cx3="http://schemas.microsoft.com/office/drawing/2016/5/9/chartex" xmlns:cx4="http://schemas.microsoft.com/office/drawing/2016/5/10/chartex" xmlns:cx5="http://schemas.microsoft.com/office/drawing/2016/5/11/chartex" xmlns:cx6="http://schemas.microsoft.com/office/drawing/2016/5/12/chartex" xmlns:cx7="http://schemas.microsoft.com/office/drawing/2016/5/13/chartex" xmlns:cx8="http://schemas.microsoft.com/office/drawing/2016/5/14/chartex" xmlns:mc="http://schemas.openxmlformats.org/markup-compatibility/2006" xmlns:aink="http://schemas.microsoft.com/office/drawing/2016/ink" xmlns:am3d="http://schemas.microsoft.com/office/drawing/2017/model3d" xmlns:o="urn:schemas-microsoft-com:office:office" xmlns:oel="http://schemas.microsoft.com/office/2019/extlst" xmlns:r="http://schemas.openxmlformats.org/officeDocument/2006/relationships" xmlns:m="http://schemas.openxmlformats.org/officeDocument/2006/math" xmlns:v="urn:schemas-microsoft-com:vml" xmlns:wp14="http://schemas.microsoft.com/office/word/2010/wordprocessingDrawing" xmlns:wp="http://schemas.openxmlformats.org/drawingml/2006/wordprocessingDrawing" xmlns:w10="urn:schemas-microsoft-com:office:word" xmlns:w="http://schemas.openxmlformats.org/wordprocessingml/2006/main" xmlns:w14="http://schemas.microsoft.com/office/word/2010/wordml" xmlns:w15="http://schemas.microsoft.com/office/word/2012/wordml" xmlns:w16cex="http://schemas.microsoft.com/office/word/2018/wordml/cex" xmlns:w16cid="http://schemas.microsoft.com/office/word/2016/wordml/cid" xmlns:w16="http://schemas.microsoft.com/office/word/2018/wordml" xmlns:w16du="http://schemas.microsoft.com/office/word/2023/wordml/word16du" xmlns:w16sdtdh="http://schemas.microsoft.com/office/word/2020/wordml/sdtdatahash" xmlns:w16se="http://schemas.microsoft.com/office/word/2015/wordml/symex" xmlns:wpg="http://schemas.microsoft.com/office/word/2010/wordprocessingGroup" xmlns:wpi="http://schemas.microsoft.com/office/word/2010/wordprocessingInk" xmlns:wne="http://schemas.microsoft.com/office/word/2006/wordml" xmlns:wps="http://schemas.microsoft.com/office/word/2010/wordprocessingShape" mc:Ignorable="w14 w15 w16se w16cid w16 w16cex w16sdtdh w16du wp14">
+<w:document xmlns:wpc="http://schemas.microsoft.com/office/word/2010/wordprocessingCanvas" xmlns:cx="http://schemas.microsoft.com/office/drawing/2014/chartex" xmlns:cx1="http://schemas.microsoft.com/office/drawing/2015/9/8/chartex" xmlns:cx2="http://schemas.microsoft.com/office/drawing/2015/10/21/chartex" xmlns:cx3="http://schemas.microsoft.com/office/drawing/2016/5/9/chartex" xmlns:cx4="http://schemas.microsoft.com/office/drawing/2016/5/10/chartex" xmlns:cx5="http://schemas.microsoft.com/office/drawing/2016/5/11/chartex" xmlns:cx6="http://schemas.microsoft.com/office/drawing/2016/5/12/chartex" xmlns:cx7="http://schemas.microsoft.com/office/drawing/2016/5/13/chartex" xmlns:cx8="http://schemas.microsoft.com/office/drawing/2016/5/14/chartex" xmlns:mc="http://schemas.openxmlformats.org/markup-compatibility/2006" xmlns:aink="http://schemas.microsoft.com/office/drawing/2016/ink" xmlns:am3d="http://schemas.microsoft.com/office/drawing/2017/model3d" xmlns:o="urn:schemas-microsoft-com:office:office" xmlns:oel="http://schemas.microsoft.com/office/2019/extlst" xmlns:r="http://schemas.openxmlformats.org/officeDocument/2006/relationships" xmlns:m="http://schemas.openxmlformats.org/officeDocument/2006/math" xmlns:v="urn:schemas-microsoft-com:vml" xmlns:wp14="http://schemas.microsoft.com/office/word/2010/wordprocessingDrawing" xmlns:wp="http://schemas.openxmlformats.org/drawingml/2006/wordprocessingDrawing" xmlns:w10="urn:schemas-microsoft-com:office:word" xmlns:w="http://schemas.openxmlformats.org/wordprocessingml/2006/main" xmlns:w14="http://schemas.microsoft.com/office/word/2010/wordml" xmlns:w15="http://schemas.microsoft.com/office/word/2012/wordml" xmlns:w16cex="http://schemas.microsoft.com/office/word/2018/wordml/cex" xmlns:w16cid="http://schemas.microsoft.com/office/word/2016/wordml/cid" xmlns:w16="http://schemas.microsoft.com/office/word/2018/wordml" xmlns:w16sdtdh="http://schemas.microsoft.com/office/word/2020/wordml/sdtdatahash" xmlns:w16se="http://schemas.microsoft.com/office/word/2015/wordml/symex" xmlns:wpg="http://schemas.microsoft.com/office/word/2010/wordprocessingGroup" xmlns:wpi="http://schemas.microsoft.com/office/word/2010/wordprocessingInk" xmlns:wne="http://schemas.microsoft.com/office/word/2006/wordml" xmlns:wps="http://schemas.microsoft.com/office/word/2010/wordprocessingShape" mc:Ignorable="w14 w15 w16se w16cid w16 w16cex w16sdtdh wp14">
   <w:body>
     <w:p>
       <w:pPr>
@@ -170,25 +170,58 @@
         </w:rPr>
         <w:br/>
       </w:r>
-      <w:r>
-        <w:rPr>
-          <w:rFonts w:ascii="Times New Roman" w:eastAsia="Times New Roman" w:hAnsi="Times New Roman" w:cs="Times New Roman"/>
-          <w:b/>
-          <w:bCs/>
-          <w:kern w:val="0"/>
-          <w:lang w:eastAsia="en-NZ"/>
-          <w14:ligatures w14:val="none"/>
-        </w:rPr>
-        <w:t>Taikura Trust/NASC – General/Comprehensive Needs Assessment Form/Issued:</w:t>
-      </w:r>
-      <w:r>
-        <w:rPr>
-          <w:rFonts w:ascii="Times New Roman" w:eastAsia="Times New Roman" w:hAnsi="Times New Roman" w:cs="Times New Roman"/>
-          <w:kern w:val="0"/>
-          <w:lang w:eastAsia="en-NZ"/>
-          <w14:ligatures w14:val="none"/>
-        </w:rPr>
-        <w:t xml:space="preserve"> Oct 2016 : Version 4</w:t>
+      <w:proofErr w:type="spellStart"/>
+      <w:r>
+        <w:rPr>
+          <w:rFonts w:ascii="Times New Roman" w:eastAsia="Times New Roman" w:hAnsi="Times New Roman" w:cs="Times New Roman"/>
+          <w:b/>
+          <w:bCs/>
+          <w:kern w:val="0"/>
+          <w:lang w:eastAsia="en-NZ"/>
+          <w14:ligatures w14:val="none"/>
+        </w:rPr>
+        <w:t>Taikura</w:t>
+      </w:r>
+      <w:proofErr w:type="spellEnd"/>
+      <w:r>
+        <w:rPr>
+          <w:rFonts w:ascii="Times New Roman" w:eastAsia="Times New Roman" w:hAnsi="Times New Roman" w:cs="Times New Roman"/>
+          <w:b/>
+          <w:bCs/>
+          <w:kern w:val="0"/>
+          <w:lang w:eastAsia="en-NZ"/>
+          <w14:ligatures w14:val="none"/>
+        </w:rPr>
+        <w:t xml:space="preserve"> Trust/NASC – General/Comprehensive Needs Assessment Form/Issued:</w:t>
+      </w:r>
+      <w:r>
+        <w:rPr>
+          <w:rFonts w:ascii="Times New Roman" w:eastAsia="Times New Roman" w:hAnsi="Times New Roman" w:cs="Times New Roman"/>
+          <w:kern w:val="0"/>
+          <w:lang w:eastAsia="en-NZ"/>
+          <w14:ligatures w14:val="none"/>
+        </w:rPr>
+        <w:t xml:space="preserve"> Oct </w:t>
+      </w:r>
+      <w:proofErr w:type="gramStart"/>
+      <w:r>
+        <w:rPr>
+          <w:rFonts w:ascii="Times New Roman" w:eastAsia="Times New Roman" w:hAnsi="Times New Roman" w:cs="Times New Roman"/>
+          <w:kern w:val="0"/>
+          <w:lang w:eastAsia="en-NZ"/>
+          <w14:ligatures w14:val="none"/>
+        </w:rPr>
+        <w:t>2016 :</w:t>
+      </w:r>
+      <w:proofErr w:type="gramEnd"/>
+      <w:r>
+        <w:rPr>
+          <w:rFonts w:ascii="Times New Roman" w:eastAsia="Times New Roman" w:hAnsi="Times New Roman" w:cs="Times New Roman"/>
+          <w:kern w:val="0"/>
+          <w:lang w:eastAsia="en-NZ"/>
+          <w14:ligatures w14:val="none"/>
+        </w:rPr>
+        <w:t xml:space="preserve"> Version 4</w:t>
       </w:r>
       <w:r>
         <w:rPr>
@@ -931,7 +964,7 @@
           <w:lang w:eastAsia="en-NZ"/>
           <w14:ligatures w14:val="none"/>
         </w:rPr>
-        <w:t>Autism Spectrum DisorderIntellectual Disability (pending documents)</w:t>
+        <w:t>[Details]</w:t>
       </w:r>
     </w:p>
     <w:p>
@@ -960,7 +993,35 @@
           <w:lang w:eastAsia="en-NZ"/>
           <w14:ligatures w14:val="none"/>
         </w:rPr>
-        <w:t>Reason for Assessment / Referral to Taikura Trust</w:t>
+        <w:t xml:space="preserve">Reason for Assessment / Referral to </w:t>
+      </w:r>
+      <w:proofErr w:type="spellStart"/>
+      <w:r>
+        <w:rPr>
+          <w:rFonts w:ascii="Times New Roman" w:eastAsia="Times New Roman" w:hAnsi="Times New Roman" w:cs="Times New Roman"/>
+          <w:b/>
+          <w:bCs/>
+          <w:kern w:val="0"/>
+          <w:sz w:val="27"/>
+          <w:szCs w:val="27"/>
+          <w:lang w:eastAsia="en-NZ"/>
+          <w14:ligatures w14:val="none"/>
+        </w:rPr>
+        <w:t>Taikura</w:t>
+      </w:r>
+      <w:proofErr w:type="spellEnd"/>
+      <w:r>
+        <w:rPr>
+          <w:rFonts w:ascii="Times New Roman" w:eastAsia="Times New Roman" w:hAnsi="Times New Roman" w:cs="Times New Roman"/>
+          <w:b/>
+          <w:bCs/>
+          <w:kern w:val="0"/>
+          <w:sz w:val="27"/>
+          <w:szCs w:val="27"/>
+          <w:lang w:eastAsia="en-NZ"/>
+          <w14:ligatures w14:val="none"/>
+        </w:rPr>
+        <w:t xml:space="preserve"> Trust</w:t>
       </w:r>
     </w:p>
     <w:p>
@@ -2245,14 +2306,25 @@
           <w14:ligatures w14:val="none"/>
         </w:rPr>
       </w:pPr>
-      <w:r>
-        <w:rPr>
-          <w:rFonts w:ascii="Times New Roman" w:eastAsia="Times New Roman" w:hAnsi="Times New Roman" w:cs="Times New Roman"/>
-          <w:kern w:val="0"/>
-          <w:lang w:eastAsia="en-NZ"/>
-          <w14:ligatures w14:val="none"/>
-        </w:rPr>
-        <w:t xml:space="preserve">Taikura Trust using this information to help support my disability support needs (through service coordination). </w:t>
+      <w:proofErr w:type="spellStart"/>
+      <w:r>
+        <w:rPr>
+          <w:rFonts w:ascii="Times New Roman" w:eastAsia="Times New Roman" w:hAnsi="Times New Roman" w:cs="Times New Roman"/>
+          <w:kern w:val="0"/>
+          <w:lang w:eastAsia="en-NZ"/>
+          <w14:ligatures w14:val="none"/>
+        </w:rPr>
+        <w:t>Taikura</w:t>
+      </w:r>
+      <w:proofErr w:type="spellEnd"/>
+      <w:r>
+        <w:rPr>
+          <w:rFonts w:ascii="Times New Roman" w:eastAsia="Times New Roman" w:hAnsi="Times New Roman" w:cs="Times New Roman"/>
+          <w:kern w:val="0"/>
+          <w:lang w:eastAsia="en-NZ"/>
+          <w14:ligatures w14:val="none"/>
+        </w:rPr>
+        <w:t xml:space="preserve"> Trust using this information to help support my disability support needs (through service coordination). </w:t>
       </w:r>
       <w:r>
         <w:rPr>
@@ -2305,14 +2377,25 @@
           <w14:ligatures w14:val="none"/>
         </w:rPr>
       </w:pPr>
-      <w:r>
-        <w:rPr>
-          <w:rFonts w:ascii="Times New Roman" w:eastAsia="Times New Roman" w:hAnsi="Times New Roman" w:cs="Times New Roman"/>
-          <w:kern w:val="0"/>
-          <w:lang w:eastAsia="en-NZ"/>
-          <w14:ligatures w14:val="none"/>
-        </w:rPr>
-        <w:t xml:space="preserve">Taikura Trust accessing my medical reports which clarify my disability and/or my health concerns. </w:t>
+      <w:proofErr w:type="spellStart"/>
+      <w:r>
+        <w:rPr>
+          <w:rFonts w:ascii="Times New Roman" w:eastAsia="Times New Roman" w:hAnsi="Times New Roman" w:cs="Times New Roman"/>
+          <w:kern w:val="0"/>
+          <w:lang w:eastAsia="en-NZ"/>
+          <w14:ligatures w14:val="none"/>
+        </w:rPr>
+        <w:t>Taikura</w:t>
+      </w:r>
+      <w:proofErr w:type="spellEnd"/>
+      <w:r>
+        <w:rPr>
+          <w:rFonts w:ascii="Times New Roman" w:eastAsia="Times New Roman" w:hAnsi="Times New Roman" w:cs="Times New Roman"/>
+          <w:kern w:val="0"/>
+          <w:lang w:eastAsia="en-NZ"/>
+          <w14:ligatures w14:val="none"/>
+        </w:rPr>
+        <w:t xml:space="preserve"> Trust accessing my medical reports which clarify my disability and/or my health concerns. </w:t>
       </w:r>
       <w:r>
         <w:rPr>
@@ -2432,7 +2515,27 @@
           <w:lang w:eastAsia="en-NZ"/>
           <w14:ligatures w14:val="none"/>
         </w:rPr>
-        <w:t xml:space="preserve">My assessment being stored by Taikura Trust. </w:t>
+        <w:t xml:space="preserve">My assessment being stored by </w:t>
+      </w:r>
+      <w:proofErr w:type="spellStart"/>
+      <w:r>
+        <w:rPr>
+          <w:rFonts w:ascii="Times New Roman" w:eastAsia="Times New Roman" w:hAnsi="Times New Roman" w:cs="Times New Roman"/>
+          <w:kern w:val="0"/>
+          <w:lang w:eastAsia="en-NZ"/>
+          <w14:ligatures w14:val="none"/>
+        </w:rPr>
+        <w:t>Taikura</w:t>
+      </w:r>
+      <w:proofErr w:type="spellEnd"/>
+      <w:r>
+        <w:rPr>
+          <w:rFonts w:ascii="Times New Roman" w:eastAsia="Times New Roman" w:hAnsi="Times New Roman" w:cs="Times New Roman"/>
+          <w:kern w:val="0"/>
+          <w:lang w:eastAsia="en-NZ"/>
+          <w14:ligatures w14:val="none"/>
+        </w:rPr>
+        <w:t xml:space="preserve"> Trust. </w:t>
       </w:r>
       <w:r>
         <w:rPr>
@@ -2545,7 +2648,7 @@
           <w:lang w:eastAsia="en-NZ"/>
           <w14:ligatures w14:val="none"/>
         </w:rPr>
-        <w:t>Jane Smith (Mother)</w:t>
+        <w:t>[Consulted]</w:t>
       </w:r>
     </w:p>
     <w:p>
@@ -2991,7 +3094,27 @@
           <w:lang w:eastAsia="en-NZ"/>
           <w14:ligatures w14:val="none"/>
         </w:rPr>
-        <w:t>Explore – (didn’t work)</w:t>
+        <w:t>Explore – (</w:t>
+      </w:r>
+      <w:proofErr w:type="gramStart"/>
+      <w:r>
+        <w:rPr>
+          <w:rFonts w:ascii="Times New Roman" w:eastAsia="Times New Roman" w:hAnsi="Times New Roman" w:cs="Times New Roman"/>
+          <w:kern w:val="0"/>
+          <w:lang w:eastAsia="en-NZ"/>
+          <w14:ligatures w14:val="none"/>
+        </w:rPr>
+        <w:t>didn’t</w:t>
+      </w:r>
+      <w:proofErr w:type="gramEnd"/>
+      <w:r>
+        <w:rPr>
+          <w:rFonts w:ascii="Times New Roman" w:eastAsia="Times New Roman" w:hAnsi="Times New Roman" w:cs="Times New Roman"/>
+          <w:kern w:val="0"/>
+          <w:lang w:eastAsia="en-NZ"/>
+          <w14:ligatures w14:val="none"/>
+        </w:rPr>
+        <w:t xml:space="preserve"> work)</w:t>
       </w:r>
     </w:p>
     <w:p>
@@ -3015,7 +3138,27 @@
           <w:lang w:eastAsia="en-NZ"/>
           <w14:ligatures w14:val="none"/>
         </w:rPr>
-        <w:t>School – Northside School</w:t>
+        <w:t xml:space="preserve">School – </w:t>
+      </w:r>
+      <w:proofErr w:type="spellStart"/>
+      <w:r>
+        <w:rPr>
+          <w:rFonts w:ascii="Times New Roman" w:eastAsia="Times New Roman" w:hAnsi="Times New Roman" w:cs="Times New Roman"/>
+          <w:kern w:val="0"/>
+          <w:lang w:eastAsia="en-NZ"/>
+          <w14:ligatures w14:val="none"/>
+        </w:rPr>
+        <w:t>Northside</w:t>
+      </w:r>
+      <w:proofErr w:type="spellEnd"/>
+      <w:r>
+        <w:rPr>
+          <w:rFonts w:ascii="Times New Roman" w:eastAsia="Times New Roman" w:hAnsi="Times New Roman" w:cs="Times New Roman"/>
+          <w:kern w:val="0"/>
+          <w:lang w:eastAsia="en-NZ"/>
+          <w14:ligatures w14:val="none"/>
+        </w:rPr>
+        <w:t xml:space="preserve"> School</w:t>
       </w:r>
     </w:p>
     <w:p>
@@ -3291,7 +3434,27 @@
           <w14:ligatures w14:val="none"/>
         </w:rPr>
         <w:br/>
-        <w:t>John is non-verbal. A high level of interpretation is needed to understand what John wants. He can say a few words, such as ‘yes’ and ‘no,’ but often relies on gestures. His family often needs to observe his behavior to determine his needs.</w:t>
+        <w:t xml:space="preserve">John is non-verbal. A high level of interpretation is needed to understand what John wants. He can say a few words, such as ‘yes’ and ‘no,’ but often relies on gestures. His family often needs to observe his </w:t>
+      </w:r>
+      <w:proofErr w:type="spellStart"/>
+      <w:r>
+        <w:rPr>
+          <w:rFonts w:ascii="Times New Roman" w:eastAsia="Times New Roman" w:hAnsi="Times New Roman" w:cs="Times New Roman"/>
+          <w:kern w:val="0"/>
+          <w:lang w:eastAsia="en-NZ"/>
+          <w14:ligatures w14:val="none"/>
+        </w:rPr>
+        <w:t>behavior</w:t>
+      </w:r>
+      <w:proofErr w:type="spellEnd"/>
+      <w:r>
+        <w:rPr>
+          <w:rFonts w:ascii="Times New Roman" w:eastAsia="Times New Roman" w:hAnsi="Times New Roman" w:cs="Times New Roman"/>
+          <w:kern w:val="0"/>
+          <w:lang w:eastAsia="en-NZ"/>
+          <w14:ligatures w14:val="none"/>
+        </w:rPr>
+        <w:t xml:space="preserve"> to determine his needs.</w:t>
       </w:r>
     </w:p>
     <w:p>
@@ -3594,7 +3757,27 @@
           <w14:ligatures w14:val="none"/>
         </w:rPr>
         <w:br/>
-        <w:t>No concerns with his hearing and vision. John is sensitive to loud noises and prefers firm pressure. He enjoys tactile stimulation and will often engage in repetitive behaviors such as tapping or banging objects.</w:t>
+        <w:t xml:space="preserve">No concerns with his hearing and vision. John is sensitive to loud noises and prefers firm pressure. He enjoys tactile stimulation and will often engage in repetitive </w:t>
+      </w:r>
+      <w:proofErr w:type="spellStart"/>
+      <w:r>
+        <w:rPr>
+          <w:rFonts w:ascii="Times New Roman" w:eastAsia="Times New Roman" w:hAnsi="Times New Roman" w:cs="Times New Roman"/>
+          <w:kern w:val="0"/>
+          <w:lang w:eastAsia="en-NZ"/>
+          <w14:ligatures w14:val="none"/>
+        </w:rPr>
+        <w:t>behaviors</w:t>
+      </w:r>
+      <w:proofErr w:type="spellEnd"/>
+      <w:r>
+        <w:rPr>
+          <w:rFonts w:ascii="Times New Roman" w:eastAsia="Times New Roman" w:hAnsi="Times New Roman" w:cs="Times New Roman"/>
+          <w:kern w:val="0"/>
+          <w:lang w:eastAsia="en-NZ"/>
+          <w14:ligatures w14:val="none"/>
+        </w:rPr>
+        <w:t xml:space="preserve"> such as tapping or banging objects.</w:t>
       </w:r>
     </w:p>
     <w:p>
@@ -4161,7 +4344,27 @@
           <w14:ligatures w14:val="none"/>
         </w:rPr>
         <w:br/>
-        <w:t>John is very active and constantly on the move. His behavior in the car has improved, but the family continues to use child locks for safety. He enjoys riding the bus to school but often wanders off when in the community.</w:t>
+        <w:t xml:space="preserve">John is very active and constantly on the move. His </w:t>
+      </w:r>
+      <w:proofErr w:type="spellStart"/>
+      <w:r>
+        <w:rPr>
+          <w:rFonts w:ascii="Times New Roman" w:eastAsia="Times New Roman" w:hAnsi="Times New Roman" w:cs="Times New Roman"/>
+          <w:kern w:val="0"/>
+          <w:lang w:eastAsia="en-NZ"/>
+          <w14:ligatures w14:val="none"/>
+        </w:rPr>
+        <w:t>behavior</w:t>
+      </w:r>
+      <w:proofErr w:type="spellEnd"/>
+      <w:r>
+        <w:rPr>
+          <w:rFonts w:ascii="Times New Roman" w:eastAsia="Times New Roman" w:hAnsi="Times New Roman" w:cs="Times New Roman"/>
+          <w:kern w:val="0"/>
+          <w:lang w:eastAsia="en-NZ"/>
+          <w14:ligatures w14:val="none"/>
+        </w:rPr>
+        <w:t xml:space="preserve"> in the car has improved, but the family continues to use child locks for safety. He enjoys riding the bus to school but often wanders off when in the community.</w:t>
       </w:r>
     </w:p>
     <w:p>
@@ -5809,7 +6012,31 @@
           <w:lang w:eastAsia="en-NZ"/>
           <w14:ligatures w14:val="none"/>
         </w:rPr>
-        <w:t>Sleep and night behavior, e.g., insomnia, excessive sleep:</w:t>
+        <w:t xml:space="preserve">Sleep and night </w:t>
+      </w:r>
+      <w:proofErr w:type="spellStart"/>
+      <w:r>
+        <w:rPr>
+          <w:rFonts w:ascii="Times New Roman" w:eastAsia="Times New Roman" w:hAnsi="Times New Roman" w:cs="Times New Roman"/>
+          <w:b/>
+          <w:bCs/>
+          <w:kern w:val="0"/>
+          <w:lang w:eastAsia="en-NZ"/>
+          <w14:ligatures w14:val="none"/>
+        </w:rPr>
+        <w:t>behavior</w:t>
+      </w:r>
+      <w:proofErr w:type="spellEnd"/>
+      <w:r>
+        <w:rPr>
+          <w:rFonts w:ascii="Times New Roman" w:eastAsia="Times New Roman" w:hAnsi="Times New Roman" w:cs="Times New Roman"/>
+          <w:b/>
+          <w:bCs/>
+          <w:kern w:val="0"/>
+          <w:lang w:eastAsia="en-NZ"/>
+          <w14:ligatures w14:val="none"/>
+        </w:rPr>
+        <w:t>, e.g., insomnia, excessive sleep:</w:t>
       </w:r>
       <w:r>
         <w:rPr>
@@ -5991,7 +6218,27 @@
           <w14:ligatures w14:val="none"/>
         </w:rPr>
         <w:br/>
-        <w:t>John can become frustrated and may damage property. His behavior needs careful management, especially in public spaces.</w:t>
+        <w:t xml:space="preserve">John can become frustrated and may damage property. His </w:t>
+      </w:r>
+      <w:proofErr w:type="spellStart"/>
+      <w:r>
+        <w:rPr>
+          <w:rFonts w:ascii="Times New Roman" w:eastAsia="Times New Roman" w:hAnsi="Times New Roman" w:cs="Times New Roman"/>
+          <w:kern w:val="0"/>
+          <w:lang w:eastAsia="en-NZ"/>
+          <w14:ligatures w14:val="none"/>
+        </w:rPr>
+        <w:t>behavior</w:t>
+      </w:r>
+      <w:proofErr w:type="spellEnd"/>
+      <w:r>
+        <w:rPr>
+          <w:rFonts w:ascii="Times New Roman" w:eastAsia="Times New Roman" w:hAnsi="Times New Roman" w:cs="Times New Roman"/>
+          <w:kern w:val="0"/>
+          <w:lang w:eastAsia="en-NZ"/>
+          <w14:ligatures w14:val="none"/>
+        </w:rPr>
+        <w:t xml:space="preserve"> needs careful management, especially in public spaces.</w:t>
       </w:r>
     </w:p>
     <w:p>
@@ -6895,7 +7142,31 @@
           <w:lang w:eastAsia="en-NZ"/>
           <w14:ligatures w14:val="none"/>
         </w:rPr>
-        <w:t>Vocational support, e.g., WINZ, Community Employment Trusts, Workbridge:</w:t>
+        <w:t xml:space="preserve">Vocational support, e.g., WINZ, Community Employment Trusts, </w:t>
+      </w:r>
+      <w:proofErr w:type="spellStart"/>
+      <w:r>
+        <w:rPr>
+          <w:rFonts w:ascii="Times New Roman" w:eastAsia="Times New Roman" w:hAnsi="Times New Roman" w:cs="Times New Roman"/>
+          <w:b/>
+          <w:bCs/>
+          <w:kern w:val="0"/>
+          <w:lang w:eastAsia="en-NZ"/>
+          <w14:ligatures w14:val="none"/>
+        </w:rPr>
+        <w:t>Workbridge</w:t>
+      </w:r>
+      <w:proofErr w:type="spellEnd"/>
+      <w:r>
+        <w:rPr>
+          <w:rFonts w:ascii="Times New Roman" w:eastAsia="Times New Roman" w:hAnsi="Times New Roman" w:cs="Times New Roman"/>
+          <w:b/>
+          <w:bCs/>
+          <w:kern w:val="0"/>
+          <w:lang w:eastAsia="en-NZ"/>
+          <w14:ligatures w14:val="none"/>
+        </w:rPr>
+        <w:t>:</w:t>
       </w:r>
       <w:r>
         <w:rPr>
@@ -7911,7 +8182,27 @@
           <w:lang w:eastAsia="en-NZ"/>
           <w14:ligatures w14:val="none"/>
         </w:rPr>
-        <w:t xml:space="preserve"> Taikura Trust</w:t>
+        <w:t xml:space="preserve"> </w:t>
+      </w:r>
+      <w:proofErr w:type="spellStart"/>
+      <w:r>
+        <w:rPr>
+          <w:rFonts w:ascii="Times New Roman" w:eastAsia="Times New Roman" w:hAnsi="Times New Roman" w:cs="Times New Roman"/>
+          <w:kern w:val="0"/>
+          <w:lang w:eastAsia="en-NZ"/>
+          <w14:ligatures w14:val="none"/>
+        </w:rPr>
+        <w:t>Taikura</w:t>
+      </w:r>
+      <w:proofErr w:type="spellEnd"/>
+      <w:r>
+        <w:rPr>
+          <w:rFonts w:ascii="Times New Roman" w:eastAsia="Times New Roman" w:hAnsi="Times New Roman" w:cs="Times New Roman"/>
+          <w:kern w:val="0"/>
+          <w:lang w:eastAsia="en-NZ"/>
+          <w14:ligatures w14:val="none"/>
+        </w:rPr>
+        <w:t xml:space="preserve"> Trust</w:t>
       </w:r>
     </w:p>
     <w:p>
@@ -7981,7 +8272,27 @@
           <w:lang w:eastAsia="en-NZ"/>
           <w14:ligatures w14:val="none"/>
         </w:rPr>
-        <w:t xml:space="preserve"> Taikura Trust</w:t>
+        <w:t xml:space="preserve"> </w:t>
+      </w:r>
+      <w:proofErr w:type="spellStart"/>
+      <w:r>
+        <w:rPr>
+          <w:rFonts w:ascii="Times New Roman" w:eastAsia="Times New Roman" w:hAnsi="Times New Roman" w:cs="Times New Roman"/>
+          <w:kern w:val="0"/>
+          <w:lang w:eastAsia="en-NZ"/>
+          <w14:ligatures w14:val="none"/>
+        </w:rPr>
+        <w:t>Taikura</w:t>
+      </w:r>
+      <w:proofErr w:type="spellEnd"/>
+      <w:r>
+        <w:rPr>
+          <w:rFonts w:ascii="Times New Roman" w:eastAsia="Times New Roman" w:hAnsi="Times New Roman" w:cs="Times New Roman"/>
+          <w:kern w:val="0"/>
+          <w:lang w:eastAsia="en-NZ"/>
+          <w14:ligatures w14:val="none"/>
+        </w:rPr>
+        <w:t xml:space="preserve"> Trust</w:t>
       </w:r>
     </w:p>
     <w:p>
@@ -8064,7 +8375,27 @@
           <w14:ligatures w14:val="none"/>
         </w:rPr>
         <w:br/>
-        <w:t xml:space="preserve">I have read and discussed this assessment (and the appeal procedure) with the assessment facilitator. I understand the nature and effect of this assessment, including that the assessment will be used to provide for my disability-related needs, and may be used to determine whether I will receive government-funded assistance in respect to my disability and also the extent I will have to pay for my own needs, and freely consent to this service being provided. </w:t>
+        <w:t xml:space="preserve">I have read and discussed this assessment (and the appeal procedure) with the assessment facilitator. I understand the nature and effect of this assessment, including that the assessment will be used to provide for my disability-related needs, and may be used to determine whether I will receive government-funded assistance in respect to my disability </w:t>
+      </w:r>
+      <w:proofErr w:type="gramStart"/>
+      <w:r>
+        <w:rPr>
+          <w:rFonts w:ascii="Times New Roman" w:eastAsia="Times New Roman" w:hAnsi="Times New Roman" w:cs="Times New Roman"/>
+          <w:kern w:val="0"/>
+          <w:lang w:eastAsia="en-NZ"/>
+          <w14:ligatures w14:val="none"/>
+        </w:rPr>
+        <w:t>and also</w:t>
+      </w:r>
+      <w:proofErr w:type="gramEnd"/>
+      <w:r>
+        <w:rPr>
+          <w:rFonts w:ascii="Times New Roman" w:eastAsia="Times New Roman" w:hAnsi="Times New Roman" w:cs="Times New Roman"/>
+          <w:kern w:val="0"/>
+          <w:lang w:eastAsia="en-NZ"/>
+          <w14:ligatures w14:val="none"/>
+        </w:rPr>
+        <w:t xml:space="preserve"> the extent I will have to pay for my own needs, and freely consent to this service being provided. </w:t>
       </w:r>
       <w:r>
         <w:rPr>
@@ -8693,16 +9024,29 @@
           <w14:ligatures w14:val="none"/>
         </w:rPr>
       </w:pPr>
-      <w:r>
-        <w:rPr>
-          <w:rFonts w:ascii="Times New Roman" w:eastAsia="Times New Roman" w:hAnsi="Times New Roman" w:cs="Times New Roman"/>
-          <w:b/>
-          <w:bCs/>
-          <w:kern w:val="0"/>
-          <w:lang w:eastAsia="en-NZ"/>
-          <w14:ligatures w14:val="none"/>
-        </w:rPr>
-        <w:t>Taikura Trust</w:t>
+      <w:proofErr w:type="spellStart"/>
+      <w:r>
+        <w:rPr>
+          <w:rFonts w:ascii="Times New Roman" w:eastAsia="Times New Roman" w:hAnsi="Times New Roman" w:cs="Times New Roman"/>
+          <w:b/>
+          <w:bCs/>
+          <w:kern w:val="0"/>
+          <w:lang w:eastAsia="en-NZ"/>
+          <w14:ligatures w14:val="none"/>
+        </w:rPr>
+        <w:t>Taikura</w:t>
+      </w:r>
+      <w:proofErr w:type="spellEnd"/>
+      <w:r>
+        <w:rPr>
+          <w:rFonts w:ascii="Times New Roman" w:eastAsia="Times New Roman" w:hAnsi="Times New Roman" w:cs="Times New Roman"/>
+          <w:b/>
+          <w:bCs/>
+          <w:kern w:val="0"/>
+          <w:lang w:eastAsia="en-NZ"/>
+          <w14:ligatures w14:val="none"/>
+        </w:rPr>
+        <w:t xml:space="preserve"> Trust</w:t>
       </w:r>
       <w:r>
         <w:rPr>
@@ -8742,7 +9086,27 @@
           <w14:ligatures w14:val="none"/>
         </w:rPr>
         <w:br/>
-        <w:t>Freephone 0800 Taikura Trust</w:t>
+        <w:t xml:space="preserve">Freephone 0800 </w:t>
+      </w:r>
+      <w:proofErr w:type="spellStart"/>
+      <w:r>
+        <w:rPr>
+          <w:rFonts w:ascii="Times New Roman" w:eastAsia="Times New Roman" w:hAnsi="Times New Roman" w:cs="Times New Roman"/>
+          <w:kern w:val="0"/>
+          <w:lang w:eastAsia="en-NZ"/>
+          <w14:ligatures w14:val="none"/>
+        </w:rPr>
+        <w:t>Taikura</w:t>
+      </w:r>
+      <w:proofErr w:type="spellEnd"/>
+      <w:r>
+        <w:rPr>
+          <w:rFonts w:ascii="Times New Roman" w:eastAsia="Times New Roman" w:hAnsi="Times New Roman" w:cs="Times New Roman"/>
+          <w:kern w:val="0"/>
+          <w:lang w:eastAsia="en-NZ"/>
+          <w14:ligatures w14:val="none"/>
+        </w:rPr>
+        <w:t xml:space="preserve"> Trust</w:t>
       </w:r>
       <w:r>
         <w:rPr>
@@ -8777,7 +9141,7 @@
 </file>
 
 <file path=word/numbering.xml><?xml version="1.0" encoding="utf-8"?>
-<w:numbering xmlns:wpc="http://schemas.microsoft.com/office/word/2010/wordprocessingCanvas" xmlns:cx="http://schemas.microsoft.com/office/drawing/2014/chartex" xmlns:cx1="http://schemas.microsoft.com/office/drawing/2015/9/8/chartex" xmlns:cx2="http://schemas.microsoft.com/office/drawing/2015/10/21/chartex" xmlns:cx3="http://schemas.microsoft.com/office/drawing/2016/5/9/chartex" xmlns:cx4="http://schemas.microsoft.com/office/drawing/2016/5/10/chartex" xmlns:cx5="http://schemas.microsoft.com/office/drawing/2016/5/11/chartex" xmlns:cx6="http://schemas.microsoft.com/office/drawing/2016/5/12/chartex" xmlns:cx7="http://schemas.microsoft.com/office/drawing/2016/5/13/chartex" xmlns:cx8="http://schemas.microsoft.com/office/drawing/2016/5/14/chartex" xmlns:mc="http://schemas.openxmlformats.org/markup-compatibility/2006" xmlns:aink="http://schemas.microsoft.com/office/drawing/2016/ink" xmlns:am3d="http://schemas.microsoft.com/office/drawing/2017/model3d" xmlns:o="urn:schemas-microsoft-com:office:office" xmlns:oel="http://schemas.microsoft.com/office/2019/extlst" xmlns:r="http://schemas.openxmlformats.org/officeDocument/2006/relationships" xmlns:m="http://schemas.openxmlformats.org/officeDocument/2006/math" xmlns:v="urn:schemas-microsoft-com:vml" xmlns:wp14="http://schemas.microsoft.com/office/word/2010/wordprocessingDrawing" xmlns:wp="http://schemas.openxmlformats.org/drawingml/2006/wordprocessingDrawing" xmlns:w10="urn:schemas-microsoft-com:office:word" xmlns:w="http://schemas.openxmlformats.org/wordprocessingml/2006/main" xmlns:w14="http://schemas.microsoft.com/office/word/2010/wordml" xmlns:w15="http://schemas.microsoft.com/office/word/2012/wordml" xmlns:w16cex="http://schemas.microsoft.com/office/word/2018/wordml/cex" xmlns:w16cid="http://schemas.microsoft.com/office/word/2016/wordml/cid" xmlns:w16="http://schemas.microsoft.com/office/word/2018/wordml" xmlns:w16du="http://schemas.microsoft.com/office/word/2023/wordml/word16du" xmlns:w16sdtdh="http://schemas.microsoft.com/office/word/2020/wordml/sdtdatahash" xmlns:w16se="http://schemas.microsoft.com/office/word/2015/wordml/symex" xmlns:wpg="http://schemas.microsoft.com/office/word/2010/wordprocessingGroup" xmlns:wpi="http://schemas.microsoft.com/office/word/2010/wordprocessingInk" xmlns:wne="http://schemas.microsoft.com/office/word/2006/wordml" xmlns:wps="http://schemas.microsoft.com/office/word/2010/wordprocessingShape" mc:Ignorable="w14 w15 w16se w16cid w16 w16cex w16sdtdh w16du wp14">
+<w:numbering xmlns:wpc="http://schemas.microsoft.com/office/word/2010/wordprocessingCanvas" xmlns:cx="http://schemas.microsoft.com/office/drawing/2014/chartex" xmlns:cx1="http://schemas.microsoft.com/office/drawing/2015/9/8/chartex" xmlns:cx2="http://schemas.microsoft.com/office/drawing/2015/10/21/chartex" xmlns:cx3="http://schemas.microsoft.com/office/drawing/2016/5/9/chartex" xmlns:cx4="http://schemas.microsoft.com/office/drawing/2016/5/10/chartex" xmlns:cx5="http://schemas.microsoft.com/office/drawing/2016/5/11/chartex" xmlns:cx6="http://schemas.microsoft.com/office/drawing/2016/5/12/chartex" xmlns:cx7="http://schemas.microsoft.com/office/drawing/2016/5/13/chartex" xmlns:cx8="http://schemas.microsoft.com/office/drawing/2016/5/14/chartex" xmlns:mc="http://schemas.openxmlformats.org/markup-compatibility/2006" xmlns:aink="http://schemas.microsoft.com/office/drawing/2016/ink" xmlns:am3d="http://schemas.microsoft.com/office/drawing/2017/model3d" xmlns:o="urn:schemas-microsoft-com:office:office" xmlns:oel="http://schemas.microsoft.com/office/2019/extlst" xmlns:r="http://schemas.openxmlformats.org/officeDocument/2006/relationships" xmlns:m="http://schemas.openxmlformats.org/officeDocument/2006/math" xmlns:v="urn:schemas-microsoft-com:vml" xmlns:wp14="http://schemas.microsoft.com/office/word/2010/wordprocessingDrawing" xmlns:wp="http://schemas.openxmlformats.org/drawingml/2006/wordprocessingDrawing" xmlns:w10="urn:schemas-microsoft-com:office:word" xmlns:w="http://schemas.openxmlformats.org/wordprocessingml/2006/main" xmlns:w14="http://schemas.microsoft.com/office/word/2010/wordml" xmlns:w15="http://schemas.microsoft.com/office/word/2012/wordml" xmlns:w16cex="http://schemas.microsoft.com/office/word/2018/wordml/cex" xmlns:w16cid="http://schemas.microsoft.com/office/word/2016/wordml/cid" xmlns:w16="http://schemas.microsoft.com/office/word/2018/wordml" xmlns:w16sdtdh="http://schemas.microsoft.com/office/word/2020/wordml/sdtdatahash" xmlns:w16se="http://schemas.microsoft.com/office/word/2015/wordml/symex" xmlns:wpg="http://schemas.microsoft.com/office/word/2010/wordprocessingGroup" xmlns:wpi="http://schemas.microsoft.com/office/word/2010/wordprocessingInk" xmlns:wne="http://schemas.microsoft.com/office/word/2006/wordml" xmlns:wps="http://schemas.microsoft.com/office/word/2010/wordprocessingShape" mc:Ignorable="w14 w15 w16se w16cid w16 w16cex w16sdtdh wp14">
   <w:abstractNum w:abstractNumId="0" w15:restartNumberingAfterBreak="0">
     <w:nsid w:val="01850BEC"/>
     <w:multiLevelType w:val="multilevel"/>
@@ -12734,7 +13098,7 @@
 </file>
 
 <file path=word/styles.xml><?xml version="1.0" encoding="utf-8"?>
-<w:styles xmlns:mc="http://schemas.openxmlformats.org/markup-compatibility/2006" xmlns:r="http://schemas.openxmlformats.org/officeDocument/2006/relationships" xmlns:w="http://schemas.openxmlformats.org/wordprocessingml/2006/main" xmlns:w14="http://schemas.microsoft.com/office/word/2010/wordml" xmlns:w15="http://schemas.microsoft.com/office/word/2012/wordml" xmlns:w16cex="http://schemas.microsoft.com/office/word/2018/wordml/cex" xmlns:w16cid="http://schemas.microsoft.com/office/word/2016/wordml/cid" xmlns:w16="http://schemas.microsoft.com/office/word/2018/wordml" xmlns:w16du="http://schemas.microsoft.com/office/word/2023/wordml/word16du" xmlns:w16sdtdh="http://schemas.microsoft.com/office/word/2020/wordml/sdtdatahash" xmlns:w16se="http://schemas.microsoft.com/office/word/2015/wordml/symex" mc:Ignorable="w14 w15 w16se w16cid w16 w16cex w16sdtdh w16du">
+<w:styles xmlns:mc="http://schemas.openxmlformats.org/markup-compatibility/2006" xmlns:r="http://schemas.openxmlformats.org/officeDocument/2006/relationships" xmlns:w="http://schemas.openxmlformats.org/wordprocessingml/2006/main" xmlns:w14="http://schemas.microsoft.com/office/word/2010/wordml" xmlns:w15="http://schemas.microsoft.com/office/word/2012/wordml" xmlns:w16cex="http://schemas.microsoft.com/office/word/2018/wordml/cex" xmlns:w16cid="http://schemas.microsoft.com/office/word/2016/wordml/cid" xmlns:w16="http://schemas.microsoft.com/office/word/2018/wordml" xmlns:w16sdtdh="http://schemas.microsoft.com/office/word/2020/wordml/sdtdatahash" xmlns:w16se="http://schemas.microsoft.com/office/word/2015/wordml/symex" mc:Ignorable="w14 w15 w16se w16cid w16 w16cex w16sdtdh">
   <w:docDefaults>
     <w:rPrDefault>
       <w:rPr>

</xml_diff>